<commit_message>
Add experiments with table cross-refs
</commit_message>
<xml_diff>
--- a/debugging.docx
+++ b/debugging.docx
@@ -141,7 +141,7 @@
         <w:pStyle w:val="Date"/>
       </w:pPr>
       <w:r>
-        <w:t xml:space="preserve">2024-07-04</w:t>
+        <w:t xml:space="preserve">2024-07-12</w:t>
       </w:r>
     </w:p>
     <w:sdt>
@@ -190,59 +190,187 @@
         <w:t xml:space="preserve">Problem table:</w:t>
       </w:r>
     </w:p>
+    <w:p>
+      <w:pPr>
+        <w:pStyle w:val="BodyText"/>
+      </w:pPr>
+      <w:r>
+        <w:t xml:space="preserve">Read in the data for Table 2:</w:t>
+      </w:r>
+    </w:p>
+    <w:p>
+      <w:pPr>
+        <w:pStyle w:val="SourceCode"/>
+      </w:pPr>
+      <w:r>
+        <w:rPr>
+          <w:rStyle w:val="VerbatimChar"/>
+        </w:rPr>
+        <w:t xml:space="preserve">Rows: 3672 Columns: 9</w:t>
+      </w:r>
+      <w:r>
+        <w:br/>
+      </w:r>
+      <w:r>
+        <w:rPr>
+          <w:rStyle w:val="VerbatimChar"/>
+        </w:rPr>
+        <w:t xml:space="preserve">── Column specification ────────────────────────────────────────────────────────</w:t>
+      </w:r>
+      <w:r>
+        <w:br/>
+      </w:r>
+      <w:r>
+        <w:rPr>
+          <w:rStyle w:val="VerbatimChar"/>
+        </w:rPr>
+        <w:t xml:space="preserve">Delimiter: ","</w:t>
+      </w:r>
+      <w:r>
+        <w:br/>
+      </w:r>
+      <w:r>
+        <w:rPr>
+          <w:rStyle w:val="VerbatimChar"/>
+        </w:rPr>
+        <w:t xml:space="preserve">dbl (9): wave, ID_VILLAGE, gender_health, age_health, smoking, lived_with_sm...</w:t>
+      </w:r>
+      <w:r>
+        <w:br/>
+      </w:r>
+      <w:r>
+        <w:br/>
+      </w:r>
+      <w:r>
+        <w:rPr>
+          <w:rStyle w:val="VerbatimChar"/>
+        </w:rPr>
+        <w:t xml:space="preserve">ℹ Use `spec()` to retrieve the full column specification for this data.</w:t>
+      </w:r>
+      <w:r>
+        <w:br/>
+      </w:r>
+      <w:r>
+        <w:rPr>
+          <w:rStyle w:val="VerbatimChar"/>
+        </w:rPr>
+        <w:t xml:space="preserve">ℹ Specify the column types or set `show_col_types = FALSE` to quiet this message.</w:t>
+      </w:r>
+    </w:p>
+    <w:p>
+      <w:pPr>
+        <w:pStyle w:val="FirstParagraph"/>
+      </w:pPr>
+      <w:r>
+        <w:t xml:space="preserve">Now insert the function:</w:t>
+      </w:r>
+    </w:p>
+    <w:p>
+      <w:pPr>
+        <w:pStyle w:val="BodyText"/>
+      </w:pPr>
+      <w:r>
+        <w:t xml:space="preserve">And then make the table:</w:t>
+      </w:r>
+    </w:p>
+    <w:p>
+      <w:pPr>
+        <w:pStyle w:val="SourceCode"/>
+      </w:pPr>
+      <w:r>
+        <w:rPr>
+          <w:rStyle w:val="VerbatimChar"/>
+        </w:rPr>
+        <w:t xml:space="preserve"># A tibble: 6 × 6</w:t>
+      </w:r>
+      <w:r>
+        <w:br/>
+      </w:r>
+      <w:r>
+        <w:rPr>
+          <w:rStyle w:val="VerbatimChar"/>
+        </w:rPr>
+        <w:t xml:space="preserve">  char       w1          w2         w4          statistic p_value</w:t>
+      </w:r>
+      <w:r>
+        <w:br/>
+      </w:r>
+      <w:r>
+        <w:rPr>
+          <w:rStyle w:val="VerbatimChar"/>
+        </w:rPr>
+        <w:t xml:space="preserve">  &lt;chr&gt;      &lt;chr&gt;       &lt;chr&gt;      &lt;chr&gt;       &lt;chr&gt;     &lt;chr&gt;  </w:t>
+      </w:r>
+      <w:r>
+        <w:br/>
+      </w:r>
+      <w:r>
+        <w:rPr>
+          <w:rStyle w:val="VerbatimChar"/>
+        </w:rPr>
+        <w:t xml:space="preserve">1 female     580 (57.8)  653 (58.8) 612 (59.5)  0.616     0.735  </w:t>
+      </w:r>
+      <w:r>
+        <w:br/>
+      </w:r>
+      <w:r>
+        <w:rPr>
+          <w:rStyle w:val="VerbatimChar"/>
+        </w:rPr>
+        <w:t xml:space="preserve">2 csmoke     257 (25.6)  295 (26.6) 265 (25.8)  0.292     0.864  </w:t>
+      </w:r>
+      <w:r>
+        <w:br/>
+      </w:r>
+      <w:r>
+        <w:rPr>
+          <w:rStyle w:val="VerbatimChar"/>
+        </w:rPr>
+        <w:t xml:space="preserve">3 asmoke     795 (79.3)  898 (80.9) 857 (83.4)  5.616     0.060  </w:t>
+      </w:r>
+      <w:r>
+        <w:br/>
+      </w:r>
+      <w:r>
+        <w:rPr>
+          <w:rStyle w:val="VerbatimChar"/>
+        </w:rPr>
+        <w:t xml:space="preserve">4 bmi        26.1 (3.7)  25.7 (3.5) 26.1 (4.0)  3.273     0.076  </w:t>
+      </w:r>
+      <w:r>
+        <w:br/>
+      </w:r>
+      <w:r>
+        <w:rPr>
+          <w:rStyle w:val="VerbatimChar"/>
+        </w:rPr>
+        <w:t xml:space="preserve">5 age_health 60.1 (9.3)  61.1 (9.1) 63.3 (9.0)  31.980    0.000  </w:t>
+      </w:r>
+      <w:r>
+        <w:br/>
+      </w:r>
+      <w:r>
+        <w:rPr>
+          <w:rStyle w:val="VerbatimChar"/>
+        </w:rPr>
+        <w:t xml:space="preserve">6 waist_circ 86.8 (10.2) 87.4 (9.4) 91.4 (10.7) 54.035    0.000  </w:t>
+      </w:r>
+    </w:p>
     <w:tbl>
       <w:tblPr>
         <w:tblStyle w:val="Table"/>
-        <w:tblW w:type="pct" w:w="5000"/>
-        <w:tblLook w:firstRow="0" w:lastRow="0" w:firstColumn="0" w:lastColumn="0" w:noHBand="0" w:noVBand="0" w:val="0000"/>
+        <w:tblW w:type="pct" w:w="4863"/>
+        <w:tblLook w:firstRow="1" w:lastRow="1" w:firstColumn="0" w:lastColumn="0" w:noHBand="0" w:noVBand="0" w:val="0020"/>
         <w:jc w:val="start"/>
         <w:tblLayout w:type="fixed"/>
       </w:tblPr>
       <w:tblGrid>
-        <w:gridCol w:w="7920"/>
-      </w:tblGrid>
-      <w:tr>
-        <w:tc>
-          <w:tcPr/>
-          <w:bookmarkStart w:id="20" w:name="tbl-each-campaign"/>
-          <w:p>
-            <w:pPr>
-              <w:jc w:val="center"/>
-            </w:pPr>
-            <w:pPr>
-              <w:jc w:val="start"/>
-              <w:spacing w:before="200"/>
-              <w:pStyle w:val="ImageCaption"/>
-            </w:pPr>
-            <w:r>
-              <w:t xml:space="preserve">Table 1: Demographic and health characteristics of participants in each study wave</w:t>
-            </w:r>
-          </w:p>
-          <w:bookmarkEnd w:id="20"/>
-        </w:tc>
-      </w:tr>
-    </w:tbl>
-    <w:p>
-      <w:pPr>
-        <w:pStyle w:val="BodyText"/>
-      </w:pPr>
-      <w:r>
-        <w:t xml:space="preserve">TT version</w:t>
-      </w:r>
-    </w:p>
-    <w:tbl>
-      <w:tblPr>
-        <w:tblStyle w:val="Table"/>
-        <w:tblW w:type="pct" w:w="4916"/>
-        <w:tblLook w:firstRow="1" w:lastRow="0" w:firstColumn="0" w:lastColumn="0" w:noHBand="0" w:noVBand="0" w:val="0020"/>
-        <w:jc w:val="start"/>
-        <w:tblLayout w:type="fixed"/>
-      </w:tblPr>
-      <w:tblGrid>
-        <w:gridCol w:w="2595"/>
-        <w:gridCol w:w="1730"/>
-        <w:gridCol w:w="1730"/>
-        <w:gridCol w:w="1730"/>
+        <w:gridCol w:w="2115"/>
+        <w:gridCol w:w="1410"/>
+        <w:gridCol w:w="1410"/>
+        <w:gridCol w:w="1410"/>
+        <w:gridCol w:w="813"/>
+        <w:gridCol w:w="542"/>
       </w:tblGrid>
       <w:tr>
         <w:trPr>
@@ -253,96 +381,117 @@
           <w:p>
             <w:pPr>
               <w:pStyle w:val="Compact"/>
-              <w:jc w:val="left"/>
-            </w:pPr>
-            <w:r>
-              <w:t xml:space="preserve">Characteristic</w:t>
-            </w:r>
-          </w:p>
-        </w:tc>
-        <w:tc>
-          <w:tcPr/>
-          <w:p>
-            <w:pPr>
-              <w:pStyle w:val="Compact"/>
-              <w:jc w:val="left"/>
-            </w:pPr>
-            <w:r>
-              <w:t xml:space="preserve">Wave 1 (2018-19) N=1003</w:t>
-            </w:r>
-          </w:p>
-        </w:tc>
-        <w:tc>
-          <w:tcPr/>
-          <w:p>
-            <w:pPr>
-              <w:pStyle w:val="Compact"/>
-              <w:jc w:val="left"/>
-            </w:pPr>
-            <w:r>
-              <w:t xml:space="preserve">Wave 2 (2019-20) N=1110</w:t>
-            </w:r>
-          </w:p>
-        </w:tc>
-        <w:tc>
-          <w:tcPr/>
-          <w:p>
-            <w:pPr>
-              <w:pStyle w:val="Compact"/>
-              <w:jc w:val="left"/>
-            </w:pPr>
-            <w:r>
-              <w:t xml:space="preserve">Wave 4 (2021-22) N=1028</w:t>
+            </w:pPr>
+          </w:p>
+        </w:tc>
+        <w:tc>
+          <w:tcPr>
+            <w:gridSpan w:val="3"/>
+          </w:tcPr>
+          <w:p>
+            <w:pPr>
+              <w:pStyle w:val="Compact"/>
+              <w:jc w:val="left"/>
+            </w:pPr>
+            <w:r>
+              <w:t xml:space="preserve">Estimates</w:t>
+            </w:r>
+          </w:p>
+        </w:tc>
+        <w:tc>
+          <w:tcPr>
+            <w:gridSpan w:val="2"/>
+          </w:tcPr>
+          <w:p>
+            <w:pPr>
+              <w:pStyle w:val="Compact"/>
+              <w:jc w:val="left"/>
+            </w:pPr>
+            <w:r>
+              <w:t xml:space="preserve">Test for Equality</w:t>
             </w:r>
           </w:p>
         </w:tc>
       </w:tr>
       <w:tr>
-        <w:tc>
-          <w:tcPr/>
-          <w:p>
-            <w:pPr>
-              <w:pStyle w:val="Compact"/>
-              <w:jc w:val="left"/>
-            </w:pPr>
-            <w:r>
-              <w:t xml:space="preserve">Female, n (%)</w:t>
-            </w:r>
-          </w:p>
-        </w:tc>
-        <w:tc>
-          <w:tcPr/>
-          <w:p>
-            <w:pPr>
-              <w:pStyle w:val="Compact"/>
-              <w:jc w:val="left"/>
-            </w:pPr>
-            <w:r>
-              <w:t xml:space="preserve">580 (57.8)</w:t>
-            </w:r>
-          </w:p>
-        </w:tc>
-        <w:tc>
-          <w:tcPr/>
-          <w:p>
-            <w:pPr>
-              <w:pStyle w:val="Compact"/>
-              <w:jc w:val="left"/>
-            </w:pPr>
-            <w:r>
-              <w:t xml:space="preserve">653 (58.8)</w:t>
-            </w:r>
-          </w:p>
-        </w:tc>
-        <w:tc>
-          <w:tcPr/>
-          <w:p>
-            <w:pPr>
-              <w:pStyle w:val="Compact"/>
-              <w:jc w:val="left"/>
-            </w:pPr>
-            <w:r>
-              <w:t xml:space="preserve">612 (59.5)</w:t>
+        <w:trPr>
+          <w:tblHeader w:val="true"/>
+        </w:trPr>
+        <w:tc>
+          <w:tcPr/>
+          <w:p>
+            <w:pPr>
+              <w:pStyle w:val="Compact"/>
+              <w:jc w:val="left"/>
+            </w:pPr>
+            <w:r>
+              <w:t xml:space="preserve">Characteristic</w:t>
+            </w:r>
+          </w:p>
+        </w:tc>
+        <w:tc>
+          <w:tcPr/>
+          <w:p>
+            <w:pPr>
+              <w:pStyle w:val="Compact"/>
+              <w:jc w:val="left"/>
+            </w:pPr>
+            <w:r>
+              <w:t xml:space="preserve">Wave 1 (2018-19) N=1003</w:t>
+            </w:r>
+          </w:p>
+        </w:tc>
+        <w:tc>
+          <w:tcPr/>
+          <w:p>
+            <w:pPr>
+              <w:pStyle w:val="Compact"/>
+              <w:jc w:val="left"/>
+            </w:pPr>
+            <w:r>
+              <w:t xml:space="preserve">Wave 2 (2019-20) N=1110</w:t>
+            </w:r>
+          </w:p>
+        </w:tc>
+        <w:tc>
+          <w:tcPr/>
+          <w:p>
+            <w:pPr>
+              <w:pStyle w:val="Compact"/>
+              <w:jc w:val="left"/>
+            </w:pPr>
+            <w:r>
+              <w:t xml:space="preserve">Wave 4 (2021-22) N=1028</w:t>
+            </w:r>
+          </w:p>
+        </w:tc>
+        <w:tc>
+          <w:tcPr/>
+          <w:p>
+            <w:pPr>
+              <w:pStyle w:val="Compact"/>
+              <w:jc w:val="left"/>
+            </w:pPr>
+            <w:r>
+              <w:t xml:space="preserve">Statistic</w:t>
+            </w:r>
+            <w:r>
+              <w:rPr>
+                <w:vertAlign w:val="superscript"/>
+              </w:rPr>
+              <w:t xml:space="preserve">a</w:t>
+            </w:r>
+          </w:p>
+        </w:tc>
+        <w:tc>
+          <w:tcPr/>
+          <w:p>
+            <w:pPr>
+              <w:pStyle w:val="Compact"/>
+              <w:jc w:val="left"/>
+            </w:pPr>
+            <w:r>
+              <w:t xml:space="preserve">p-value</w:t>
             </w:r>
           </w:p>
         </w:tc>
@@ -356,43 +505,67 @@
               <w:jc w:val="left"/>
             </w:pPr>
             <w:r>
-              <w:t xml:space="preserve">Current smoker, n ()</w:t>
-            </w:r>
-          </w:p>
-        </w:tc>
-        <w:tc>
-          <w:tcPr/>
-          <w:p>
-            <w:pPr>
-              <w:pStyle w:val="Compact"/>
-              <w:jc w:val="left"/>
-            </w:pPr>
-            <w:r>
-              <w:t xml:space="preserve">257 (25.6)</w:t>
-            </w:r>
-          </w:p>
-        </w:tc>
-        <w:tc>
-          <w:tcPr/>
-          <w:p>
-            <w:pPr>
-              <w:pStyle w:val="Compact"/>
-              <w:jc w:val="left"/>
-            </w:pPr>
-            <w:r>
-              <w:t xml:space="preserve">295 (26.6)</w:t>
-            </w:r>
-          </w:p>
-        </w:tc>
-        <w:tc>
-          <w:tcPr/>
-          <w:p>
-            <w:pPr>
-              <w:pStyle w:val="Compact"/>
-              <w:jc w:val="left"/>
-            </w:pPr>
-            <w:r>
-              <w:t xml:space="preserve">265 (25.8)</w:t>
+              <w:t xml:space="preserve">Female, n (%)</w:t>
+            </w:r>
+          </w:p>
+        </w:tc>
+        <w:tc>
+          <w:tcPr/>
+          <w:p>
+            <w:pPr>
+              <w:pStyle w:val="Compact"/>
+              <w:jc w:val="left"/>
+            </w:pPr>
+            <w:r>
+              <w:t xml:space="preserve">580 (57.8)</w:t>
+            </w:r>
+          </w:p>
+        </w:tc>
+        <w:tc>
+          <w:tcPr/>
+          <w:p>
+            <w:pPr>
+              <w:pStyle w:val="Compact"/>
+              <w:jc w:val="left"/>
+            </w:pPr>
+            <w:r>
+              <w:t xml:space="preserve">653 (58.8)</w:t>
+            </w:r>
+          </w:p>
+        </w:tc>
+        <w:tc>
+          <w:tcPr/>
+          <w:p>
+            <w:pPr>
+              <w:pStyle w:val="Compact"/>
+              <w:jc w:val="left"/>
+            </w:pPr>
+            <w:r>
+              <w:t xml:space="preserve">612 (59.5)</w:t>
+            </w:r>
+          </w:p>
+        </w:tc>
+        <w:tc>
+          <w:tcPr/>
+          <w:p>
+            <w:pPr>
+              <w:pStyle w:val="Compact"/>
+              <w:jc w:val="left"/>
+            </w:pPr>
+            <w:r>
+              <w:t xml:space="preserve">0.616</w:t>
+            </w:r>
+          </w:p>
+        </w:tc>
+        <w:tc>
+          <w:tcPr/>
+          <w:p>
+            <w:pPr>
+              <w:pStyle w:val="Compact"/>
+              <w:jc w:val="left"/>
+            </w:pPr>
+            <w:r>
+              <w:t xml:space="preserve">0.735</w:t>
             </w:r>
           </w:p>
         </w:tc>
@@ -406,43 +579,67 @@
               <w:jc w:val="left"/>
             </w:pPr>
             <w:r>
-              <w:t xml:space="preserve">Any smoke exposure, n ()</w:t>
-            </w:r>
-          </w:p>
-        </w:tc>
-        <w:tc>
-          <w:tcPr/>
-          <w:p>
-            <w:pPr>
-              <w:pStyle w:val="Compact"/>
-              <w:jc w:val="left"/>
-            </w:pPr>
-            <w:r>
-              <w:t xml:space="preserve">788 (78.6)</w:t>
-            </w:r>
-          </w:p>
-        </w:tc>
-        <w:tc>
-          <w:tcPr/>
-          <w:p>
-            <w:pPr>
-              <w:pStyle w:val="Compact"/>
-              <w:jc w:val="left"/>
-            </w:pPr>
-            <w:r>
-              <w:t xml:space="preserve">897 (80.8)</w:t>
-            </w:r>
-          </w:p>
-        </w:tc>
-        <w:tc>
-          <w:tcPr/>
-          <w:p>
-            <w:pPr>
-              <w:pStyle w:val="Compact"/>
-              <w:jc w:val="left"/>
-            </w:pPr>
-            <w:r>
-              <w:t xml:space="preserve">843 (82)</w:t>
+              <w:t xml:space="preserve">Current smoker, n (%)</w:t>
+            </w:r>
+          </w:p>
+        </w:tc>
+        <w:tc>
+          <w:tcPr/>
+          <w:p>
+            <w:pPr>
+              <w:pStyle w:val="Compact"/>
+              <w:jc w:val="left"/>
+            </w:pPr>
+            <w:r>
+              <w:t xml:space="preserve">257 (25.6)</w:t>
+            </w:r>
+          </w:p>
+        </w:tc>
+        <w:tc>
+          <w:tcPr/>
+          <w:p>
+            <w:pPr>
+              <w:pStyle w:val="Compact"/>
+              <w:jc w:val="left"/>
+            </w:pPr>
+            <w:r>
+              <w:t xml:space="preserve">295 (26.6)</w:t>
+            </w:r>
+          </w:p>
+        </w:tc>
+        <w:tc>
+          <w:tcPr/>
+          <w:p>
+            <w:pPr>
+              <w:pStyle w:val="Compact"/>
+              <w:jc w:val="left"/>
+            </w:pPr>
+            <w:r>
+              <w:t xml:space="preserve">265 (25.8)</w:t>
+            </w:r>
+          </w:p>
+        </w:tc>
+        <w:tc>
+          <w:tcPr/>
+          <w:p>
+            <w:pPr>
+              <w:pStyle w:val="Compact"/>
+              <w:jc w:val="left"/>
+            </w:pPr>
+            <w:r>
+              <w:t xml:space="preserve">0.292</w:t>
+            </w:r>
+          </w:p>
+        </w:tc>
+        <w:tc>
+          <w:tcPr/>
+          <w:p>
+            <w:pPr>
+              <w:pStyle w:val="Compact"/>
+              <w:jc w:val="left"/>
+            </w:pPr>
+            <w:r>
+              <w:t xml:space="preserve">0.864</w:t>
             </w:r>
           </w:p>
         </w:tc>
@@ -456,43 +653,67 @@
               <w:jc w:val="left"/>
             </w:pPr>
             <w:r>
-              <w:t xml:space="preserve">Age in years, Mean (SD)</w:t>
-            </w:r>
-          </w:p>
-        </w:tc>
-        <w:tc>
-          <w:tcPr/>
-          <w:p>
-            <w:pPr>
-              <w:pStyle w:val="Compact"/>
-              <w:jc w:val="left"/>
-            </w:pPr>
-            <w:r>
-              <w:t xml:space="preserve">60.7 (9.2)</w:t>
-            </w:r>
-          </w:p>
-        </w:tc>
-        <w:tc>
-          <w:tcPr/>
-          <w:p>
-            <w:pPr>
-              <w:pStyle w:val="Compact"/>
-              <w:jc w:val="left"/>
-            </w:pPr>
-            <w:r>
-              <w:t xml:space="preserve">61.4 (9.1)</w:t>
-            </w:r>
-          </w:p>
-        </w:tc>
-        <w:tc>
-          <w:tcPr/>
-          <w:p>
-            <w:pPr>
-              <w:pStyle w:val="Compact"/>
-              <w:jc w:val="left"/>
-            </w:pPr>
-            <w:r>
-              <w:t xml:space="preserve">63.1 (9)</w:t>
+              <w:t xml:space="preserve">Any smoke exposure, n (%)</w:t>
+            </w:r>
+          </w:p>
+        </w:tc>
+        <w:tc>
+          <w:tcPr/>
+          <w:p>
+            <w:pPr>
+              <w:pStyle w:val="Compact"/>
+              <w:jc w:val="left"/>
+            </w:pPr>
+            <w:r>
+              <w:t xml:space="preserve">795 (79.3)</w:t>
+            </w:r>
+          </w:p>
+        </w:tc>
+        <w:tc>
+          <w:tcPr/>
+          <w:p>
+            <w:pPr>
+              <w:pStyle w:val="Compact"/>
+              <w:jc w:val="left"/>
+            </w:pPr>
+            <w:r>
+              <w:t xml:space="preserve">898 (80.9)</w:t>
+            </w:r>
+          </w:p>
+        </w:tc>
+        <w:tc>
+          <w:tcPr/>
+          <w:p>
+            <w:pPr>
+              <w:pStyle w:val="Compact"/>
+              <w:jc w:val="left"/>
+            </w:pPr>
+            <w:r>
+              <w:t xml:space="preserve">857 (83.4)</w:t>
+            </w:r>
+          </w:p>
+        </w:tc>
+        <w:tc>
+          <w:tcPr/>
+          <w:p>
+            <w:pPr>
+              <w:pStyle w:val="Compact"/>
+              <w:jc w:val="left"/>
+            </w:pPr>
+            <w:r>
+              <w:t xml:space="preserve">5.616</w:t>
+            </w:r>
+          </w:p>
+        </w:tc>
+        <w:tc>
+          <w:tcPr/>
+          <w:p>
+            <w:pPr>
+              <w:pStyle w:val="Compact"/>
+              <w:jc w:val="left"/>
+            </w:pPr>
+            <w:r>
+              <w:t xml:space="preserve">0.060</w:t>
             </w:r>
           </w:p>
         </w:tc>
@@ -506,7 +727,7 @@
               <w:jc w:val="left"/>
             </w:pPr>
             <w:r>
-              <w:t xml:space="preserve">BMI in kg/m2, Mean (SD)</w:t>
+              <w:t xml:space="preserve">Age in years, Mean (SD)</w:t>
             </w:r>
           </w:p>
         </w:tc>
@@ -542,7 +763,31 @@
               <w:jc w:val="left"/>
             </w:pPr>
             <w:r>
-              <w:t xml:space="preserve">26.1 (4)</w:t>
+              <w:t xml:space="preserve">26.1 (4.0)</w:t>
+            </w:r>
+          </w:p>
+        </w:tc>
+        <w:tc>
+          <w:tcPr/>
+          <w:p>
+            <w:pPr>
+              <w:pStyle w:val="Compact"/>
+              <w:jc w:val="left"/>
+            </w:pPr>
+            <w:r>
+              <w:t xml:space="preserve">3.273</w:t>
+            </w:r>
+          </w:p>
+        </w:tc>
+        <w:tc>
+          <w:tcPr/>
+          <w:p>
+            <w:pPr>
+              <w:pStyle w:val="Compact"/>
+              <w:jc w:val="left"/>
+            </w:pPr>
+            <w:r>
+              <w:t xml:space="preserve">0.076</w:t>
             </w:r>
           </w:p>
         </w:tc>
@@ -556,6 +801,80 @@
               <w:jc w:val="left"/>
             </w:pPr>
             <w:r>
+              <w:t xml:space="preserve">BMI in kg/m^2, Mean (SD)</w:t>
+            </w:r>
+          </w:p>
+        </w:tc>
+        <w:tc>
+          <w:tcPr/>
+          <w:p>
+            <w:pPr>
+              <w:pStyle w:val="Compact"/>
+              <w:jc w:val="left"/>
+            </w:pPr>
+            <w:r>
+              <w:t xml:space="preserve">60.1 (9.3)</w:t>
+            </w:r>
+          </w:p>
+        </w:tc>
+        <w:tc>
+          <w:tcPr/>
+          <w:p>
+            <w:pPr>
+              <w:pStyle w:val="Compact"/>
+              <w:jc w:val="left"/>
+            </w:pPr>
+            <w:r>
+              <w:t xml:space="preserve">61.1 (9.1)</w:t>
+            </w:r>
+          </w:p>
+        </w:tc>
+        <w:tc>
+          <w:tcPr/>
+          <w:p>
+            <w:pPr>
+              <w:pStyle w:val="Compact"/>
+              <w:jc w:val="left"/>
+            </w:pPr>
+            <w:r>
+              <w:t xml:space="preserve">63.3 (9.0)</w:t>
+            </w:r>
+          </w:p>
+        </w:tc>
+        <w:tc>
+          <w:tcPr/>
+          <w:p>
+            <w:pPr>
+              <w:pStyle w:val="Compact"/>
+              <w:jc w:val="left"/>
+            </w:pPr>
+            <w:r>
+              <w:t xml:space="preserve">31.980</w:t>
+            </w:r>
+          </w:p>
+        </w:tc>
+        <w:tc>
+          <w:tcPr/>
+          <w:p>
+            <w:pPr>
+              <w:pStyle w:val="Compact"/>
+              <w:jc w:val="left"/>
+            </w:pPr>
+            <w:r>
+              <w:t xml:space="preserve">0.000</w:t>
+            </w:r>
+          </w:p>
+        </w:tc>
+      </w:tr>
+      <w:tr>
+        <w:tc>
+          <w:tcPr/>
+          <w:p>
+            <w:pPr>
+              <w:pStyle w:val="Compact"/>
+              <w:jc w:val="left"/>
+            </w:pPr>
+            <w:r>
               <w:t xml:space="preserve">Waist circumference in cm, Mean (SD)</w:t>
             </w:r>
           </w:p>
@@ -593,6 +912,55 @@
             </w:pPr>
             <w:r>
               <w:t xml:space="preserve">91.4 (10.7)</w:t>
+            </w:r>
+          </w:p>
+        </w:tc>
+        <w:tc>
+          <w:tcPr/>
+          <w:p>
+            <w:pPr>
+              <w:pStyle w:val="Compact"/>
+              <w:jc w:val="left"/>
+            </w:pPr>
+            <w:r>
+              <w:t xml:space="preserve">54.035</w:t>
+            </w:r>
+          </w:p>
+        </w:tc>
+        <w:tc>
+          <w:tcPr/>
+          <w:p>
+            <w:pPr>
+              <w:pStyle w:val="Compact"/>
+              <w:jc w:val="left"/>
+            </w:pPr>
+            <w:r>
+              <w:t xml:space="preserve">0.000</w:t>
+            </w:r>
+          </w:p>
+        </w:tc>
+      </w:tr>
+      <w:tr>
+        <w:tc>
+          <w:tcPr>
+            <w:gridSpan w:val="6"/>
+          </w:tcPr>
+          <w:p>
+            <w:pPr>
+              <w:pStyle w:val="Compact"/>
+              <w:jc w:val="left"/>
+            </w:pPr>
+            <w:r>
+              <w:rPr>
+                <w:vertAlign w:val="superscript"/>
+              </w:rPr>
+              <w:t xml:space="preserve">a</w:t>
+            </w:r>
+            <w:r>
+              <w:t xml:space="preserve"> </w:t>
+            </w:r>
+            <w:r>
+              <w:t xml:space="preserve">Blah.</w:t>
             </w:r>
           </w:p>
         </w:tc>

</xml_diff>

<commit_message>
Added text for tables 2/3
</commit_message>
<xml_diff>
--- a/debugging.docx
+++ b/debugging.docx
@@ -141,7 +141,7 @@
         <w:pStyle w:val="Date"/>
       </w:pPr>
       <w:r>
-        <w:t xml:space="preserve">2024-07-12</w:t>
+        <w:t xml:space="preserve">2024-07-17</w:t>
       </w:r>
     </w:p>
     <w:sdt>
@@ -183,11 +183,52 @@
       </w:sdtContent>
     </w:sdt>
     <w:p>
+      <w:r>
+        <w:br w:type="page"/>
+      </w:r>
+    </w:p>
+    <w:bookmarkStart w:id="24" w:name="introduction"/>
+    <w:p>
+      <w:pPr>
+        <w:pStyle w:val="Heading1"/>
+      </w:pPr>
+      <w:r>
+        <w:t xml:space="preserve">1. Introduction</w:t>
+      </w:r>
+    </w:p>
+    <w:p>
       <w:pPr>
         <w:pStyle w:val="FirstParagraph"/>
       </w:pPr>
       <w:r>
-        <w:t xml:space="preserve">Problem table:</w:t>
+        <w:t xml:space="preserve">China is deploying an ambitious policy to transition up to 70% of households in northern China from residential coal heating to electric or gas</w:t>
+      </w:r>
+      <w:r>
+        <w:t xml:space="preserve"> </w:t>
+      </w:r>
+      <w:r>
+        <w:t xml:space="preserve">“</w:t>
+      </w:r>
+      <w:r>
+        <w:t xml:space="preserve">clean</w:t>
+      </w:r>
+      <w:r>
+        <w:t xml:space="preserve">”</w:t>
+      </w:r>
+      <w:r>
+        <w:t xml:space="preserve"> </w:t>
+      </w:r>
+      <w:r>
+        <w:t xml:space="preserve">space heating, including a large-scale roll out across rural and peri-urban Beijing, referred to in this document as China’s Coal Ban and Heat Pump (CBHP) subsidy policy. To meet this target the Beijing municipal government announced a two-pronged program that designates coal-restricted areas and simultaneously offers subsidies to night-time electricity rates and for the purchase and installation of electric-powered heat pumps to replace traditional coal-heating stoves. The policy was piloted in 2015 and, starting in 2016, was rolled out on a village-by-village basis. The variability in when the policy was applied to each village allowed us to treat the roll-out of the program as a quasi-randomized intervention and evaluate its impacts on air quality and health. Household air pollution is a well-established risk factor for adverse health outcomes over the entire lifecourse, yet there is no consensus that clean energy interventions can improve these health outcomes based on evidence from randomized trials</w:t>
+      </w:r>
+      <w:r>
+        <w:t xml:space="preserve"> </w:t>
+      </w:r>
+      <w:r>
+        <w:t xml:space="preserve">(Lai et al. 2024)</w:t>
+      </w:r>
+      <w:r>
+        <w:t xml:space="preserve">. Households may be differentially affected by the CBHP due to factors such as financial constraints and user preferences, and there is uncertainty about whether and how the policy may affect indoor and outdoor air pollution, as well as heating behaviors and health outcomes.</w:t>
       </w:r>
     </w:p>
     <w:p>
@@ -195,7 +236,626 @@
         <w:pStyle w:val="BodyText"/>
       </w:pPr>
       <w:r>
+        <w:t xml:space="preserve">First table:</w:t>
+      </w:r>
+    </w:p>
+    <w:tbl>
+      <w:tblPr>
+        <w:tblStyle w:val="Table"/>
+        <w:tblW w:type="pct" w:w="5000"/>
+        <w:tblLook w:firstRow="0" w:lastRow="0" w:firstColumn="0" w:lastColumn="0" w:noHBand="0" w:noVBand="0" w:val="0000"/>
+        <w:jc w:val="start"/>
+        <w:tblLayout w:type="fixed"/>
+      </w:tblPr>
+      <w:tblGrid>
+        <w:gridCol w:w="7920"/>
+      </w:tblGrid>
+      <w:tr>
+        <w:tc>
+          <w:tcPr/>
+          <w:bookmarkStart w:id="20" w:name="tbl-pm-sample"/>
+          <w:p>
+            <w:pPr>
+              <w:jc w:val="center"/>
+            </w:pPr>
+            <w:pPr>
+              <w:jc w:val="start"/>
+              <w:spacing w:before="200"/>
+              <w:pStyle w:val="ImageCaption"/>
+            </w:pPr>
+            <w:r>
+              <w:t xml:space="preserve">Table 1: Household recruitment for overall and indoor air quality measurements.</w:t>
+            </w:r>
+          </w:p>
+          <w:tbl>
+            <w:tblPr>
+              <w:tblStyle w:val="Table"/>
+              <w:tblW w:type="pct" w:w="4663"/>
+              <w:tblLook w:firstRow="1" w:lastRow="0" w:firstColumn="0" w:lastColumn="0" w:noHBand="0" w:noVBand="0" w:val="0020"/>
+              <w:jc w:val="start"/>
+              <w:tblLayout w:type="fixed"/>
+            </w:tblPr>
+            <w:tblGrid>
+              <w:gridCol w:w="1779"/>
+              <w:gridCol w:w="800"/>
+              <w:gridCol w:w="800"/>
+              <w:gridCol w:w="800"/>
+              <w:gridCol w:w="800"/>
+              <w:gridCol w:w="800"/>
+              <w:gridCol w:w="800"/>
+              <w:gridCol w:w="800"/>
+            </w:tblGrid>
+            <w:tr>
+              <w:trPr>
+                <w:tblHeader w:val="true"/>
+              </w:trPr>
+              <w:tc>
+                <w:tcPr/>
+                <w:p>
+                  <w:pPr>
+                    <w:pStyle w:val="Compact"/>
+                  </w:pPr>
+                </w:p>
+              </w:tc>
+              <w:tc>
+                <w:tcPr>
+                  <w:gridSpan w:val="3"/>
+                </w:tcPr>
+                <w:p>
+                  <w:pPr>
+                    <w:pStyle w:val="Compact"/>
+                    <w:jc w:val="left"/>
+                    <w:jc w:val="center"/>
+                  </w:pPr>
+                  <w:r>
+                    <w:t xml:space="preserve">Overall</w:t>
+                  </w:r>
+                </w:p>
+              </w:tc>
+              <w:tc>
+                <w:tcPr>
+                  <w:gridSpan w:val="4"/>
+                </w:tcPr>
+                <w:p>
+                  <w:pPr>
+                    <w:pStyle w:val="Compact"/>
+                    <w:jc w:val="left"/>
+                    <w:jc w:val="center"/>
+                  </w:pPr>
+                  <w:r>
+                    <w:t xml:space="preserve">Indoor</w:t>
+                  </w:r>
+                </w:p>
+              </w:tc>
+            </w:tr>
+            <w:tr>
+              <w:trPr>
+                <w:tblHeader w:val="true"/>
+              </w:trPr>
+              <w:tc>
+                <w:tcPr/>
+                <w:p>
+                  <w:pPr>
+                    <w:pStyle w:val="Compact"/>
+                    <w:jc w:val="left"/>
+                    <w:jc w:val="center"/>
+                  </w:pPr>
+                  <w:r>
+                    <w:t xml:space="preserve">Sample</w:t>
+                  </w:r>
+                </w:p>
+              </w:tc>
+              <w:tc>
+                <w:tcPr/>
+                <w:p>
+                  <w:pPr>
+                    <w:pStyle w:val="Compact"/>
+                    <w:jc w:val="left"/>
+                    <w:jc w:val="center"/>
+                  </w:pPr>
+                  <w:r>
+                    <w:t xml:space="preserve">Wave 1</w:t>
+                  </w:r>
+                </w:p>
+              </w:tc>
+              <w:tc>
+                <w:tcPr/>
+                <w:p>
+                  <w:pPr>
+                    <w:pStyle w:val="Compact"/>
+                    <w:jc w:val="left"/>
+                    <w:jc w:val="center"/>
+                  </w:pPr>
+                  <w:r>
+                    <w:t xml:space="preserve">Wave 2</w:t>
+                  </w:r>
+                </w:p>
+              </w:tc>
+              <w:tc>
+                <w:tcPr/>
+                <w:p>
+                  <w:pPr>
+                    <w:pStyle w:val="Compact"/>
+                    <w:jc w:val="left"/>
+                    <w:jc w:val="center"/>
+                  </w:pPr>
+                  <w:r>
+                    <w:t xml:space="preserve">Wave 4</w:t>
+                  </w:r>
+                </w:p>
+              </w:tc>
+              <w:tc>
+                <w:tcPr/>
+                <w:p>
+                  <w:pPr>
+                    <w:pStyle w:val="Compact"/>
+                    <w:jc w:val="left"/>
+                    <w:jc w:val="center"/>
+                  </w:pPr>
+                  <w:r>
+                    <w:t xml:space="preserve">Wave 1</w:t>
+                  </w:r>
+                </w:p>
+              </w:tc>
+              <w:tc>
+                <w:tcPr/>
+                <w:p>
+                  <w:pPr>
+                    <w:pStyle w:val="Compact"/>
+                    <w:jc w:val="left"/>
+                    <w:jc w:val="center"/>
+                  </w:pPr>
+                  <w:r>
+                    <w:t xml:space="preserve">Wave 2</w:t>
+                  </w:r>
+                </w:p>
+              </w:tc>
+              <w:tc>
+                <w:tcPr/>
+                <w:p>
+                  <w:pPr>
+                    <w:pStyle w:val="Compact"/>
+                    <w:jc w:val="left"/>
+                    <w:jc w:val="center"/>
+                  </w:pPr>
+                  <w:r>
+                    <w:t xml:space="preserve">Wave 3</w:t>
+                  </w:r>
+                </w:p>
+              </w:tc>
+              <w:tc>
+                <w:tcPr/>
+                <w:p>
+                  <w:pPr>
+                    <w:pStyle w:val="Compact"/>
+                    <w:jc w:val="left"/>
+                    <w:jc w:val="center"/>
+                  </w:pPr>
+                  <w:r>
+                    <w:t xml:space="preserve">Wave 4</w:t>
+                  </w:r>
+                </w:p>
+              </w:tc>
+            </w:tr>
+            <w:tr>
+              <w:tc>
+                <w:tcPr/>
+                <w:p>
+                  <w:pPr>
+                    <w:pStyle w:val="Compact"/>
+                    <w:jc w:val="left"/>
+                    <w:jc w:val="center"/>
+                  </w:pPr>
+                  <w:r>
+                    <w:t xml:space="preserve">New recruitment</w:t>
+                  </w:r>
+                </w:p>
+              </w:tc>
+              <w:tc>
+                <w:tcPr/>
+                <w:p>
+                  <w:pPr>
+                    <w:pStyle w:val="Compact"/>
+                    <w:jc w:val="left"/>
+                    <w:jc w:val="center"/>
+                  </w:pPr>
+                  <w:r>
+                    <w:t xml:space="preserve">977</w:t>
+                  </w:r>
+                </w:p>
+              </w:tc>
+              <w:tc>
+                <w:tcPr/>
+                <w:p>
+                  <w:pPr>
+                    <w:pStyle w:val="Compact"/>
+                    <w:jc w:val="left"/>
+                    <w:jc w:val="center"/>
+                  </w:pPr>
+                  <w:r>
+                    <w:t xml:space="preserve">196</w:t>
+                  </w:r>
+                </w:p>
+              </w:tc>
+              <w:tc>
+                <w:tcPr/>
+                <w:p>
+                  <w:pPr>
+                    <w:pStyle w:val="Compact"/>
+                    <w:jc w:val="left"/>
+                    <w:jc w:val="center"/>
+                  </w:pPr>
+                  <w:r>
+                    <w:t xml:space="preserve">68</w:t>
+                  </w:r>
+                </w:p>
+              </w:tc>
+              <w:tc>
+                <w:tcPr/>
+                <w:p>
+                  <w:pPr>
+                    <w:pStyle w:val="Compact"/>
+                    <w:jc w:val="left"/>
+                    <w:jc w:val="center"/>
+                  </w:pPr>
+                  <w:r>
+                    <w:t xml:space="preserve">0</w:t>
+                  </w:r>
+                </w:p>
+              </w:tc>
+              <w:tc>
+                <w:tcPr/>
+                <w:p>
+                  <w:pPr>
+                    <w:pStyle w:val="Compact"/>
+                    <w:jc w:val="left"/>
+                    <w:jc w:val="center"/>
+                  </w:pPr>
+                  <w:r>
+                    <w:t xml:space="preserve">300</w:t>
+                  </w:r>
+                </w:p>
+              </w:tc>
+              <w:tc>
+                <w:tcPr/>
+                <w:p>
+                  <w:pPr>
+                    <w:pStyle w:val="Compact"/>
+                    <w:jc w:val="left"/>
+                    <w:jc w:val="center"/>
+                  </w:pPr>
+                  <w:r>
+                    <w:t xml:space="preserve">0</w:t>
+                  </w:r>
+                </w:p>
+              </w:tc>
+              <w:tc>
+                <w:tcPr/>
+                <w:p>
+                  <w:pPr>
+                    <w:pStyle w:val="Compact"/>
+                    <w:jc w:val="left"/>
+                    <w:jc w:val="center"/>
+                  </w:pPr>
+                  <w:r>
+                    <w:t xml:space="preserve">52</w:t>
+                  </w:r>
+                </w:p>
+              </w:tc>
+            </w:tr>
+            <w:tr>
+              <w:tc>
+                <w:tcPr/>
+                <w:p>
+                  <w:pPr>
+                    <w:pStyle w:val="Compact"/>
+                    <w:jc w:val="left"/>
+                    <w:jc w:val="center"/>
+                  </w:pPr>
+                  <w:r>
+                    <w:t xml:space="preserve">Wave 1 households</w:t>
+                  </w:r>
+                </w:p>
+              </w:tc>
+              <w:tc>
+                <w:tcPr/>
+                <w:p/>
+              </w:tc>
+              <w:tc>
+                <w:tcPr/>
+                <w:p>
+                  <w:pPr>
+                    <w:pStyle w:val="Compact"/>
+                    <w:jc w:val="left"/>
+                    <w:jc w:val="center"/>
+                  </w:pPr>
+                  <w:r>
+                    <w:t xml:space="preserve">866</w:t>
+                  </w:r>
+                </w:p>
+              </w:tc>
+              <w:tc>
+                <w:tcPr/>
+                <w:p>
+                  <w:pPr>
+                    <w:pStyle w:val="Compact"/>
+                    <w:jc w:val="left"/>
+                    <w:jc w:val="center"/>
+                  </w:pPr>
+                  <w:r>
+                    <w:t xml:space="preserve">780</w:t>
+                  </w:r>
+                </w:p>
+              </w:tc>
+              <w:tc>
+                <w:tcPr/>
+                <w:p/>
+              </w:tc>
+              <w:tc>
+                <w:tcPr/>
+                <w:p>
+                  <w:pPr>
+                    <w:pStyle w:val="Compact"/>
+                    <w:jc w:val="left"/>
+                    <w:jc w:val="center"/>
+                  </w:pPr>
+                  <w:r>
+                    <w:t xml:space="preserve">0</w:t>
+                  </w:r>
+                </w:p>
+              </w:tc>
+              <w:tc>
+                <w:tcPr/>
+                <w:p>
+                  <w:pPr>
+                    <w:pStyle w:val="Compact"/>
+                    <w:jc w:val="left"/>
+                    <w:jc w:val="center"/>
+                  </w:pPr>
+                  <w:r>
+                    <w:t xml:space="preserve">0</w:t>
+                  </w:r>
+                </w:p>
+              </w:tc>
+              <w:tc>
+                <w:tcPr/>
+                <w:p>
+                  <w:pPr>
+                    <w:pStyle w:val="Compact"/>
+                    <w:jc w:val="left"/>
+                    <w:jc w:val="center"/>
+                  </w:pPr>
+                  <w:r>
+                    <w:t xml:space="preserve">0</w:t>
+                  </w:r>
+                </w:p>
+              </w:tc>
+            </w:tr>
+            <w:tr>
+              <w:tc>
+                <w:tcPr/>
+                <w:p>
+                  <w:pPr>
+                    <w:pStyle w:val="Compact"/>
+                    <w:jc w:val="left"/>
+                    <w:jc w:val="center"/>
+                  </w:pPr>
+                  <w:r>
+                    <w:t xml:space="preserve">Wave 2 households</w:t>
+                  </w:r>
+                </w:p>
+              </w:tc>
+              <w:tc>
+                <w:tcPr/>
+                <w:p/>
+              </w:tc>
+              <w:tc>
+                <w:tcPr/>
+                <w:p/>
+              </w:tc>
+              <w:tc>
+                <w:tcPr/>
+                <w:p>
+                  <w:pPr>
+                    <w:pStyle w:val="Compact"/>
+                    <w:jc w:val="left"/>
+                    <w:jc w:val="center"/>
+                  </w:pPr>
+                  <w:r>
+                    <w:t xml:space="preserve">162</w:t>
+                  </w:r>
+                </w:p>
+              </w:tc>
+              <w:tc>
+                <w:tcPr/>
+                <w:p/>
+              </w:tc>
+              <w:tc>
+                <w:tcPr/>
+                <w:p/>
+              </w:tc>
+              <w:tc>
+                <w:tcPr/>
+                <w:p>
+                  <w:pPr>
+                    <w:pStyle w:val="Compact"/>
+                    <w:jc w:val="left"/>
+                    <w:jc w:val="center"/>
+                  </w:pPr>
+                  <w:r>
+                    <w:t xml:space="preserve">246</w:t>
+                  </w:r>
+                </w:p>
+              </w:tc>
+              <w:tc>
+                <w:tcPr/>
+                <w:p>
+                  <w:pPr>
+                    <w:pStyle w:val="Compact"/>
+                    <w:jc w:val="left"/>
+                    <w:jc w:val="center"/>
+                  </w:pPr>
+                  <w:r>
+                    <w:t xml:space="preserve">248</w:t>
+                  </w:r>
+                </w:p>
+              </w:tc>
+            </w:tr>
+            <w:tr>
+              <w:tc>
+                <w:tcPr/>
+                <w:p>
+                  <w:pPr>
+                    <w:pStyle w:val="Compact"/>
+                    <w:jc w:val="left"/>
+                    <w:jc w:val="center"/>
+                  </w:pPr>
+                  <w:r>
+                    <w:t xml:space="preserve">Total recruitment</w:t>
+                  </w:r>
+                </w:p>
+              </w:tc>
+              <w:tc>
+                <w:tcPr/>
+                <w:p>
+                  <w:pPr>
+                    <w:pStyle w:val="Compact"/>
+                    <w:jc w:val="left"/>
+                    <w:jc w:val="center"/>
+                  </w:pPr>
+                  <w:r>
+                    <w:t xml:space="preserve">977</w:t>
+                  </w:r>
+                </w:p>
+              </w:tc>
+              <w:tc>
+                <w:tcPr/>
+                <w:p>
+                  <w:pPr>
+                    <w:pStyle w:val="Compact"/>
+                    <w:jc w:val="left"/>
+                    <w:jc w:val="center"/>
+                  </w:pPr>
+                  <w:r>
+                    <w:t xml:space="preserve">1062</w:t>
+                  </w:r>
+                </w:p>
+              </w:tc>
+              <w:tc>
+                <w:tcPr/>
+                <w:p>
+                  <w:pPr>
+                    <w:pStyle w:val="Compact"/>
+                    <w:jc w:val="left"/>
+                    <w:jc w:val="center"/>
+                  </w:pPr>
+                  <w:r>
+                    <w:t xml:space="preserve">1010</w:t>
+                  </w:r>
+                </w:p>
+              </w:tc>
+              <w:tc>
+                <w:tcPr/>
+                <w:p>
+                  <w:pPr>
+                    <w:pStyle w:val="Compact"/>
+                    <w:jc w:val="left"/>
+                    <w:jc w:val="center"/>
+                  </w:pPr>
+                  <w:r>
+                    <w:t xml:space="preserve">0</w:t>
+                  </w:r>
+                </w:p>
+              </w:tc>
+              <w:tc>
+                <w:tcPr/>
+                <w:p>
+                  <w:pPr>
+                    <w:pStyle w:val="Compact"/>
+                    <w:jc w:val="left"/>
+                    <w:jc w:val="center"/>
+                  </w:pPr>
+                  <w:r>
+                    <w:t xml:space="preserve">300</w:t>
+                  </w:r>
+                </w:p>
+              </w:tc>
+              <w:tc>
+                <w:tcPr/>
+                <w:p>
+                  <w:pPr>
+                    <w:pStyle w:val="Compact"/>
+                    <w:jc w:val="left"/>
+                    <w:jc w:val="center"/>
+                  </w:pPr>
+                  <w:r>
+                    <w:t xml:space="preserve">246</w:t>
+                  </w:r>
+                </w:p>
+              </w:tc>
+              <w:tc>
+                <w:tcPr/>
+                <w:p>
+                  <w:pPr>
+                    <w:pStyle w:val="Compact"/>
+                    <w:jc w:val="left"/>
+                    <w:jc w:val="center"/>
+                  </w:pPr>
+                  <w:r>
+                    <w:t xml:space="preserve">300</w:t>
+                  </w:r>
+                </w:p>
+              </w:tc>
+            </w:tr>
+          </w:tbl>
+          <w:bookmarkEnd w:id="20"/>
+          <w:p/>
+        </w:tc>
+      </w:tr>
+    </w:tbl>
+    <w:p>
+      <w:pPr>
+        <w:pStyle w:val="BodyText"/>
+      </w:pPr>
+      <w:r>
+        <w:t xml:space="preserve">Problem table:</w:t>
+      </w:r>
+    </w:p>
+    <w:p>
+      <w:pPr>
+        <w:pStyle w:val="BodyText"/>
+      </w:pPr>
+      <w:r>
         <w:t xml:space="preserve">Read in the data for Table 2:</w:t>
+      </w:r>
+    </w:p>
+    <w:p>
+      <w:pPr>
+        <w:pStyle w:val="BodyText"/>
+      </w:pPr>
+      <w:r>
+        <w:t xml:space="preserve">Now insert the function:</w:t>
+      </w:r>
+    </w:p>
+    <w:p>
+      <w:pPr>
+        <w:pStyle w:val="BodyText"/>
+      </w:pPr>
+      <w:r>
+        <w:t xml:space="preserve">And then make the table (see</w:t>
+      </w:r>
+      <w:r>
+        <w:t xml:space="preserve"> </w:t>
+      </w:r>
+      <w:r>
+        <w:rPr>
+          <w:bCs/>
+          <w:b/>
+        </w:rPr>
+        <w:t xml:space="preserve">?@tbl-table2</w:t>
+      </w:r>
+      <w:r>
+        <w:t xml:space="preserve">):</w:t>
       </w:r>
     </w:p>
     <w:p>
@@ -204,768 +864,1313 @@
       </w:pPr>
       <w:r>
         <w:rPr>
-          <w:rStyle w:val="VerbatimChar"/>
-        </w:rPr>
-        <w:t xml:space="preserve">Rows: 3672 Columns: 9</w:t>
+          <w:rStyle w:val="CommentTok"/>
+        </w:rPr>
+        <w:t xml:space="preserve"># Columns of interest</w:t>
       </w:r>
       <w:r>
         <w:br/>
       </w:r>
       <w:r>
         <w:rPr>
-          <w:rStyle w:val="VerbatimChar"/>
-        </w:rPr>
-        <w:t xml:space="preserve">── Column specification ────────────────────────────────────────────────────────</w:t>
+          <w:rStyle w:val="NormalTok"/>
+        </w:rPr>
+        <w:t xml:space="preserve">columns_of_interest </w:t>
+      </w:r>
+      <w:r>
+        <w:rPr>
+          <w:rStyle w:val="OtherTok"/>
+        </w:rPr>
+        <w:t xml:space="preserve">&lt;-</w:t>
+      </w:r>
+      <w:r>
+        <w:rPr>
+          <w:rStyle w:val="NormalTok"/>
+        </w:rPr>
+        <w:t xml:space="preserve"> </w:t>
+      </w:r>
+      <w:r>
+        <w:rPr>
+          <w:rStyle w:val="FunctionTok"/>
+        </w:rPr>
+        <w:t xml:space="preserve">c</w:t>
+      </w:r>
+      <w:r>
+        <w:rPr>
+          <w:rStyle w:val="NormalTok"/>
+        </w:rPr>
+        <w:t xml:space="preserve">(</w:t>
+      </w:r>
+      <w:r>
+        <w:rPr>
+          <w:rStyle w:val="StringTok"/>
+        </w:rPr>
+        <w:t xml:space="preserve">"female"</w:t>
+      </w:r>
+      <w:r>
+        <w:rPr>
+          <w:rStyle w:val="NormalTok"/>
+        </w:rPr>
+        <w:t xml:space="preserve">, </w:t>
+      </w:r>
+      <w:r>
+        <w:rPr>
+          <w:rStyle w:val="StringTok"/>
+        </w:rPr>
+        <w:t xml:space="preserve">"csmoke"</w:t>
+      </w:r>
+      <w:r>
+        <w:rPr>
+          <w:rStyle w:val="NormalTok"/>
+        </w:rPr>
+        <w:t xml:space="preserve">, </w:t>
+      </w:r>
+      <w:r>
+        <w:rPr>
+          <w:rStyle w:val="StringTok"/>
+        </w:rPr>
+        <w:t xml:space="preserve">"asmoke"</w:t>
+      </w:r>
+      <w:r>
+        <w:rPr>
+          <w:rStyle w:val="NormalTok"/>
+        </w:rPr>
+        <w:t xml:space="preserve">, </w:t>
       </w:r>
       <w:r>
         <w:br/>
       </w:r>
       <w:r>
         <w:rPr>
-          <w:rStyle w:val="VerbatimChar"/>
-        </w:rPr>
-        <w:t xml:space="preserve">Delimiter: ","</w:t>
+          <w:rStyle w:val="NormalTok"/>
+        </w:rPr>
+        <w:t xml:space="preserve">  </w:t>
+      </w:r>
+      <w:r>
+        <w:rPr>
+          <w:rStyle w:val="StringTok"/>
+        </w:rPr>
+        <w:t xml:space="preserve">"bmi"</w:t>
+      </w:r>
+      <w:r>
+        <w:rPr>
+          <w:rStyle w:val="NormalTok"/>
+        </w:rPr>
+        <w:t xml:space="preserve">, </w:t>
+      </w:r>
+      <w:r>
+        <w:rPr>
+          <w:rStyle w:val="StringTok"/>
+        </w:rPr>
+        <w:t xml:space="preserve">"age_health"</w:t>
+      </w:r>
+      <w:r>
+        <w:rPr>
+          <w:rStyle w:val="NormalTok"/>
+        </w:rPr>
+        <w:t xml:space="preserve">, </w:t>
+      </w:r>
+      <w:r>
+        <w:rPr>
+          <w:rStyle w:val="StringTok"/>
+        </w:rPr>
+        <w:t xml:space="preserve">"waist_circ"</w:t>
+      </w:r>
+      <w:r>
+        <w:rPr>
+          <w:rStyle w:val="NormalTok"/>
+        </w:rPr>
+        <w:t xml:space="preserve">)</w:t>
       </w:r>
       <w:r>
         <w:br/>
       </w:r>
       <w:r>
-        <w:rPr>
-          <w:rStyle w:val="VerbatimChar"/>
-        </w:rPr>
-        <w:t xml:space="preserve">dbl (9): wave, ID_VILLAGE, gender_health, age_health, smoking, lived_with_sm...</w:t>
-      </w:r>
-      <w:r>
         <w:br/>
       </w:r>
       <w:r>
+        <w:rPr>
+          <w:rStyle w:val="CommentTok"/>
+        </w:rPr>
+        <w:t xml:space="preserve"># Apply the function to the data set</w:t>
+      </w:r>
+      <w:r>
         <w:br/>
       </w:r>
       <w:r>
         <w:rPr>
-          <w:rStyle w:val="VerbatimChar"/>
-        </w:rPr>
-        <w:t xml:space="preserve">ℹ Use `spec()` to retrieve the full column specification for this data.</w:t>
+          <w:rStyle w:val="NormalTok"/>
+        </w:rPr>
+        <w:t xml:space="preserve">result </w:t>
+      </w:r>
+      <w:r>
+        <w:rPr>
+          <w:rStyle w:val="OtherTok"/>
+        </w:rPr>
+        <w:t xml:space="preserve">&lt;-</w:t>
+      </w:r>
+      <w:r>
+        <w:rPr>
+          <w:rStyle w:val="NormalTok"/>
+        </w:rPr>
+        <w:t xml:space="preserve"> </w:t>
+      </w:r>
+      <w:r>
+        <w:rPr>
+          <w:rStyle w:val="FunctionTok"/>
+        </w:rPr>
+        <w:t xml:space="preserve">process_columns</w:t>
+      </w:r>
+      <w:r>
+        <w:rPr>
+          <w:rStyle w:val="NormalTok"/>
+        </w:rPr>
+        <w:t xml:space="preserve">(ds, columns_of_interest)</w:t>
       </w:r>
       <w:r>
         <w:br/>
       </w:r>
       <w:r>
-        <w:rPr>
-          <w:rStyle w:val="VerbatimChar"/>
-        </w:rPr>
-        <w:t xml:space="preserve">ℹ Specify the column types or set `show_col_types = FALSE` to quiet this message.</w:t>
+        <w:br/>
+      </w:r>
+      <w:r>
+        <w:rPr>
+          <w:rStyle w:val="NormalTok"/>
+        </w:rPr>
+        <w:t xml:space="preserve">t2 </w:t>
+      </w:r>
+      <w:r>
+        <w:rPr>
+          <w:rStyle w:val="OtherTok"/>
+        </w:rPr>
+        <w:t xml:space="preserve">&lt;-</w:t>
+      </w:r>
+      <w:r>
+        <w:rPr>
+          <w:rStyle w:val="NormalTok"/>
+        </w:rPr>
+        <w:t xml:space="preserve"> result </w:t>
+      </w:r>
+      <w:r>
+        <w:rPr>
+          <w:rStyle w:val="SpecialCharTok"/>
+        </w:rPr>
+        <w:t xml:space="preserve">%&gt;%</w:t>
+      </w:r>
+      <w:r>
+        <w:br/>
+      </w:r>
+      <w:r>
+        <w:rPr>
+          <w:rStyle w:val="NormalTok"/>
+        </w:rPr>
+        <w:t xml:space="preserve">  </w:t>
+      </w:r>
+      <w:r>
+        <w:rPr>
+          <w:rStyle w:val="FunctionTok"/>
+        </w:rPr>
+        <w:t xml:space="preserve">mutate</w:t>
+      </w:r>
+      <w:r>
+        <w:rPr>
+          <w:rStyle w:val="NormalTok"/>
+        </w:rPr>
+        <w:t xml:space="preserve">(</w:t>
+      </w:r>
+      <w:r>
+        <w:rPr>
+          <w:rStyle w:val="AttributeTok"/>
+        </w:rPr>
+        <w:t xml:space="preserve">char =</w:t>
+      </w:r>
+      <w:r>
+        <w:rPr>
+          <w:rStyle w:val="NormalTok"/>
+        </w:rPr>
+        <w:t xml:space="preserve"> </w:t>
+      </w:r>
+      <w:r>
+        <w:rPr>
+          <w:rStyle w:val="FunctionTok"/>
+        </w:rPr>
+        <w:t xml:space="preserve">c</w:t>
+      </w:r>
+      <w:r>
+        <w:rPr>
+          <w:rStyle w:val="NormalTok"/>
+        </w:rPr>
+        <w:t xml:space="preserve">(</w:t>
+      </w:r>
+      <w:r>
+        <w:br/>
+      </w:r>
+      <w:r>
+        <w:rPr>
+          <w:rStyle w:val="NormalTok"/>
+        </w:rPr>
+        <w:t xml:space="preserve">    </w:t>
+      </w:r>
+      <w:r>
+        <w:rPr>
+          <w:rStyle w:val="StringTok"/>
+        </w:rPr>
+        <w:t xml:space="preserve">"Female, n (%)"</w:t>
+      </w:r>
+      <w:r>
+        <w:rPr>
+          <w:rStyle w:val="NormalTok"/>
+        </w:rPr>
+        <w:t xml:space="preserve">, </w:t>
+      </w:r>
+      <w:r>
+        <w:br/>
+      </w:r>
+      <w:r>
+        <w:rPr>
+          <w:rStyle w:val="NormalTok"/>
+        </w:rPr>
+        <w:t xml:space="preserve">    </w:t>
+      </w:r>
+      <w:r>
+        <w:rPr>
+          <w:rStyle w:val="StringTok"/>
+        </w:rPr>
+        <w:t xml:space="preserve">"Current smoker, n (%)"</w:t>
+      </w:r>
+      <w:r>
+        <w:rPr>
+          <w:rStyle w:val="NormalTok"/>
+        </w:rPr>
+        <w:t xml:space="preserve">,</w:t>
+      </w:r>
+      <w:r>
+        <w:br/>
+      </w:r>
+      <w:r>
+        <w:rPr>
+          <w:rStyle w:val="NormalTok"/>
+        </w:rPr>
+        <w:t xml:space="preserve">    </w:t>
+      </w:r>
+      <w:r>
+        <w:rPr>
+          <w:rStyle w:val="StringTok"/>
+        </w:rPr>
+        <w:t xml:space="preserve">"Any smoke exposure, n (%)"</w:t>
+      </w:r>
+      <w:r>
+        <w:rPr>
+          <w:rStyle w:val="NormalTok"/>
+        </w:rPr>
+        <w:t xml:space="preserve">, </w:t>
+      </w:r>
+      <w:r>
+        <w:br/>
+      </w:r>
+      <w:r>
+        <w:rPr>
+          <w:rStyle w:val="NormalTok"/>
+        </w:rPr>
+        <w:t xml:space="preserve">    </w:t>
+      </w:r>
+      <w:r>
+        <w:rPr>
+          <w:rStyle w:val="StringTok"/>
+        </w:rPr>
+        <w:t xml:space="preserve">"Age in years, Mean (SD)"</w:t>
+      </w:r>
+      <w:r>
+        <w:rPr>
+          <w:rStyle w:val="NormalTok"/>
+        </w:rPr>
+        <w:t xml:space="preserve">,</w:t>
+      </w:r>
+      <w:r>
+        <w:br/>
+      </w:r>
+      <w:r>
+        <w:rPr>
+          <w:rStyle w:val="NormalTok"/>
+        </w:rPr>
+        <w:t xml:space="preserve">    </w:t>
+      </w:r>
+      <w:r>
+        <w:rPr>
+          <w:rStyle w:val="StringTok"/>
+        </w:rPr>
+        <w:t xml:space="preserve">"BMI (kg/m2), Mean (SD)"</w:t>
+      </w:r>
+      <w:r>
+        <w:rPr>
+          <w:rStyle w:val="NormalTok"/>
+        </w:rPr>
+        <w:t xml:space="preserve">, </w:t>
+      </w:r>
+      <w:r>
+        <w:br/>
+      </w:r>
+      <w:r>
+        <w:rPr>
+          <w:rStyle w:val="NormalTok"/>
+        </w:rPr>
+        <w:t xml:space="preserve">    </w:t>
+      </w:r>
+      <w:r>
+        <w:rPr>
+          <w:rStyle w:val="StringTok"/>
+        </w:rPr>
+        <w:t xml:space="preserve">"Waist circumference (cm), Mean (SD)"</w:t>
+      </w:r>
+      <w:r>
+        <w:rPr>
+          <w:rStyle w:val="NormalTok"/>
+        </w:rPr>
+        <w:t xml:space="preserve">)) </w:t>
+      </w:r>
+      <w:r>
+        <w:rPr>
+          <w:rStyle w:val="SpecialCharTok"/>
+        </w:rPr>
+        <w:t xml:space="preserve">%&gt;%</w:t>
+      </w:r>
+      <w:r>
+        <w:br/>
+      </w:r>
+      <w:r>
+        <w:rPr>
+          <w:rStyle w:val="NormalTok"/>
+        </w:rPr>
+        <w:t xml:space="preserve">  </w:t>
+      </w:r>
+      <w:r>
+        <w:rPr>
+          <w:rStyle w:val="FunctionTok"/>
+        </w:rPr>
+        <w:t xml:space="preserve">rename</w:t>
+      </w:r>
+      <w:r>
+        <w:rPr>
+          <w:rStyle w:val="NormalTok"/>
+        </w:rPr>
+        <w:t xml:space="preserve">(</w:t>
+      </w:r>
+      <w:r>
+        <w:rPr>
+          <w:rStyle w:val="StringTok"/>
+        </w:rPr>
+        <w:t xml:space="preserve">"Characteristic"</w:t>
+      </w:r>
+      <w:r>
+        <w:rPr>
+          <w:rStyle w:val="NormalTok"/>
+        </w:rPr>
+        <w:t xml:space="preserve"> </w:t>
+      </w:r>
+      <w:r>
+        <w:rPr>
+          <w:rStyle w:val="OtherTok"/>
+        </w:rPr>
+        <w:t xml:space="preserve">=</w:t>
+      </w:r>
+      <w:r>
+        <w:rPr>
+          <w:rStyle w:val="NormalTok"/>
+        </w:rPr>
+        <w:t xml:space="preserve"> char)</w:t>
+      </w:r>
+      <w:r>
+        <w:br/>
+      </w:r>
+      <w:r>
+        <w:br/>
+      </w:r>
+      <w:r>
+        <w:rPr>
+          <w:rStyle w:val="FunctionTok"/>
+        </w:rPr>
+        <w:t xml:space="preserve">colnames</w:t>
+      </w:r>
+      <w:r>
+        <w:rPr>
+          <w:rStyle w:val="NormalTok"/>
+        </w:rPr>
+        <w:t xml:space="preserve">(t2) </w:t>
+      </w:r>
+      <w:r>
+        <w:rPr>
+          <w:rStyle w:val="OtherTok"/>
+        </w:rPr>
+        <w:t xml:space="preserve">&lt;-</w:t>
+      </w:r>
+      <w:r>
+        <w:rPr>
+          <w:rStyle w:val="NormalTok"/>
+        </w:rPr>
+        <w:t xml:space="preserve"> </w:t>
+      </w:r>
+      <w:r>
+        <w:rPr>
+          <w:rStyle w:val="FunctionTok"/>
+        </w:rPr>
+        <w:t xml:space="preserve">c</w:t>
+      </w:r>
+      <w:r>
+        <w:rPr>
+          <w:rStyle w:val="NormalTok"/>
+        </w:rPr>
+        <w:t xml:space="preserve">(</w:t>
+      </w:r>
+      <w:r>
+        <w:rPr>
+          <w:rStyle w:val="StringTok"/>
+        </w:rPr>
+        <w:t xml:space="preserve">"Characteristic"</w:t>
+      </w:r>
+      <w:r>
+        <w:rPr>
+          <w:rStyle w:val="NormalTok"/>
+        </w:rPr>
+        <w:t xml:space="preserve">, </w:t>
+      </w:r>
+      <w:r>
+        <w:br/>
+      </w:r>
+      <w:r>
+        <w:rPr>
+          <w:rStyle w:val="NormalTok"/>
+        </w:rPr>
+        <w:t xml:space="preserve">  </w:t>
+      </w:r>
+      <w:r>
+        <w:rPr>
+          <w:rStyle w:val="StringTok"/>
+        </w:rPr>
+        <w:t xml:space="preserve">"Wave 1 (2018-19) N=1003"</w:t>
+      </w:r>
+      <w:r>
+        <w:rPr>
+          <w:rStyle w:val="NormalTok"/>
+        </w:rPr>
+        <w:t xml:space="preserve">, </w:t>
+      </w:r>
+      <w:r>
+        <w:rPr>
+          <w:rStyle w:val="StringTok"/>
+        </w:rPr>
+        <w:t xml:space="preserve">"Wave 2 (2019-20) N=1110"</w:t>
+      </w:r>
+      <w:r>
+        <w:rPr>
+          <w:rStyle w:val="NormalTok"/>
+        </w:rPr>
+        <w:t xml:space="preserve">,</w:t>
+      </w:r>
+      <w:r>
+        <w:br/>
+      </w:r>
+      <w:r>
+        <w:rPr>
+          <w:rStyle w:val="NormalTok"/>
+        </w:rPr>
+        <w:t xml:space="preserve">  </w:t>
+      </w:r>
+      <w:r>
+        <w:rPr>
+          <w:rStyle w:val="StringTok"/>
+        </w:rPr>
+        <w:t xml:space="preserve">"Wave 4 (2021-22) N=1028"</w:t>
+      </w:r>
+      <w:r>
+        <w:rPr>
+          <w:rStyle w:val="NormalTok"/>
+        </w:rPr>
+        <w:t xml:space="preserve">, </w:t>
+      </w:r>
+      <w:r>
+        <w:rPr>
+          <w:rStyle w:val="StringTok"/>
+        </w:rPr>
+        <w:t xml:space="preserve">"Statistic"</w:t>
+      </w:r>
+      <w:r>
+        <w:rPr>
+          <w:rStyle w:val="NormalTok"/>
+        </w:rPr>
+        <w:t xml:space="preserve">, </w:t>
+      </w:r>
+      <w:r>
+        <w:rPr>
+          <w:rStyle w:val="StringTok"/>
+        </w:rPr>
+        <w:t xml:space="preserve">"p-value"</w:t>
+      </w:r>
+      <w:r>
+        <w:rPr>
+          <w:rStyle w:val="NormalTok"/>
+        </w:rPr>
+        <w:t xml:space="preserve">)</w:t>
+      </w:r>
+      <w:r>
+        <w:br/>
+      </w:r>
+      <w:r>
+        <w:br/>
+      </w:r>
+      <w:r>
+        <w:rPr>
+          <w:rStyle w:val="FunctionTok"/>
+        </w:rPr>
+        <w:t xml:space="preserve">tt</w:t>
+      </w:r>
+      <w:r>
+        <w:rPr>
+          <w:rStyle w:val="NormalTok"/>
+        </w:rPr>
+        <w:t xml:space="preserve">(t2, </w:t>
+      </w:r>
+      <w:r>
+        <w:rPr>
+          <w:rStyle w:val="AttributeTok"/>
+        </w:rPr>
+        <w:t xml:space="preserve">caption =</w:t>
+      </w:r>
+      <w:r>
+        <w:rPr>
+          <w:rStyle w:val="NormalTok"/>
+        </w:rPr>
+        <w:t xml:space="preserve"> </w:t>
+      </w:r>
+      <w:r>
+        <w:rPr>
+          <w:rStyle w:val="StringTok"/>
+        </w:rPr>
+        <w:t xml:space="preserve">"Example table.</w:t>
+      </w:r>
+      <w:r>
+        <w:rPr>
+          <w:rStyle w:val="SpecialCharTok"/>
+        </w:rPr>
+        <w:t xml:space="preserve">\\</w:t>
+      </w:r>
+      <w:r>
+        <w:rPr>
+          <w:rStyle w:val="StringTok"/>
+        </w:rPr>
+        <w:t xml:space="preserve">label{tbl-table2}"</w:t>
+      </w:r>
+      <w:r>
+        <w:rPr>
+          <w:rStyle w:val="NormalTok"/>
+        </w:rPr>
+        <w:t xml:space="preserve">,</w:t>
+      </w:r>
+      <w:r>
+        <w:br/>
+      </w:r>
+      <w:r>
+        <w:rPr>
+          <w:rStyle w:val="NormalTok"/>
+        </w:rPr>
+        <w:t xml:space="preserve">   </w:t>
+      </w:r>
+      <w:r>
+        <w:rPr>
+          <w:rStyle w:val="AttributeTok"/>
+        </w:rPr>
+        <w:t xml:space="preserve">width =</w:t>
+      </w:r>
+      <w:r>
+        <w:rPr>
+          <w:rStyle w:val="NormalTok"/>
+        </w:rPr>
+        <w:t xml:space="preserve"> </w:t>
+      </w:r>
+      <w:r>
+        <w:rPr>
+          <w:rStyle w:val="FunctionTok"/>
+        </w:rPr>
+        <w:t xml:space="preserve">c</w:t>
+      </w:r>
+      <w:r>
+        <w:rPr>
+          <w:rStyle w:val="NormalTok"/>
+        </w:rPr>
+        <w:t xml:space="preserve">(.</w:t>
+      </w:r>
+      <w:r>
+        <w:rPr>
+          <w:rStyle w:val="DecValTok"/>
+        </w:rPr>
+        <w:t xml:space="preserve">4</w:t>
+      </w:r>
+      <w:r>
+        <w:rPr>
+          <w:rStyle w:val="NormalTok"/>
+        </w:rPr>
+        <w:t xml:space="preserve">, .</w:t>
+      </w:r>
+      <w:r>
+        <w:rPr>
+          <w:rStyle w:val="DecValTok"/>
+        </w:rPr>
+        <w:t xml:space="preserve">15</w:t>
+      </w:r>
+      <w:r>
+        <w:rPr>
+          <w:rStyle w:val="NormalTok"/>
+        </w:rPr>
+        <w:t xml:space="preserve">, .</w:t>
+      </w:r>
+      <w:r>
+        <w:rPr>
+          <w:rStyle w:val="DecValTok"/>
+        </w:rPr>
+        <w:t xml:space="preserve">15</w:t>
+      </w:r>
+      <w:r>
+        <w:rPr>
+          <w:rStyle w:val="NormalTok"/>
+        </w:rPr>
+        <w:t xml:space="preserve">, .</w:t>
+      </w:r>
+      <w:r>
+        <w:rPr>
+          <w:rStyle w:val="DecValTok"/>
+        </w:rPr>
+        <w:t xml:space="preserve">15</w:t>
+      </w:r>
+      <w:r>
+        <w:rPr>
+          <w:rStyle w:val="NormalTok"/>
+        </w:rPr>
+        <w:t xml:space="preserve">, .</w:t>
+      </w:r>
+      <w:r>
+        <w:rPr>
+          <w:rStyle w:val="DecValTok"/>
+        </w:rPr>
+        <w:t xml:space="preserve">1</w:t>
+      </w:r>
+      <w:r>
+        <w:rPr>
+          <w:rStyle w:val="NormalTok"/>
+        </w:rPr>
+        <w:t xml:space="preserve">, .</w:t>
+      </w:r>
+      <w:r>
+        <w:rPr>
+          <w:rStyle w:val="DecValTok"/>
+        </w:rPr>
+        <w:t xml:space="preserve">1</w:t>
+      </w:r>
+      <w:r>
+        <w:rPr>
+          <w:rStyle w:val="NormalTok"/>
+        </w:rPr>
+        <w:t xml:space="preserve">),</w:t>
+      </w:r>
+      <w:r>
+        <w:br/>
+      </w:r>
+      <w:r>
+        <w:rPr>
+          <w:rStyle w:val="NormalTok"/>
+        </w:rPr>
+        <w:t xml:space="preserve">   </w:t>
+      </w:r>
+      <w:r>
+        <w:rPr>
+          <w:rStyle w:val="AttributeTok"/>
+        </w:rPr>
+        <w:t xml:space="preserve">notes =</w:t>
+      </w:r>
+      <w:r>
+        <w:rPr>
+          <w:rStyle w:val="NormalTok"/>
+        </w:rPr>
+        <w:t xml:space="preserve"> </w:t>
+      </w:r>
+      <w:r>
+        <w:rPr>
+          <w:rStyle w:val="FunctionTok"/>
+        </w:rPr>
+        <w:t xml:space="preserve">list</w:t>
+      </w:r>
+      <w:r>
+        <w:rPr>
+          <w:rStyle w:val="NormalTok"/>
+        </w:rPr>
+        <w:t xml:space="preserve">(</w:t>
+      </w:r>
+      <w:r>
+        <w:rPr>
+          <w:rStyle w:val="AttributeTok"/>
+        </w:rPr>
+        <w:t xml:space="preserve">a =</w:t>
+      </w:r>
+      <w:r>
+        <w:rPr>
+          <w:rStyle w:val="NormalTok"/>
+        </w:rPr>
+        <w:t xml:space="preserve"> </w:t>
+      </w:r>
+      <w:r>
+        <w:rPr>
+          <w:rStyle w:val="FunctionTok"/>
+        </w:rPr>
+        <w:t xml:space="preserve">list</w:t>
+      </w:r>
+      <w:r>
+        <w:rPr>
+          <w:rStyle w:val="NormalTok"/>
+        </w:rPr>
+        <w:t xml:space="preserve">(</w:t>
+      </w:r>
+      <w:r>
+        <w:rPr>
+          <w:rStyle w:val="AttributeTok"/>
+        </w:rPr>
+        <w:t xml:space="preserve">i=</w:t>
+      </w:r>
+      <w:r>
+        <w:rPr>
+          <w:rStyle w:val="DecValTok"/>
+        </w:rPr>
+        <w:t xml:space="preserve">0</w:t>
+      </w:r>
+      <w:r>
+        <w:rPr>
+          <w:rStyle w:val="NormalTok"/>
+        </w:rPr>
+        <w:t xml:space="preserve">, </w:t>
+      </w:r>
+      <w:r>
+        <w:rPr>
+          <w:rStyle w:val="AttributeTok"/>
+        </w:rPr>
+        <w:t xml:space="preserve">j=</w:t>
+      </w:r>
+      <w:r>
+        <w:rPr>
+          <w:rStyle w:val="DecValTok"/>
+        </w:rPr>
+        <w:t xml:space="preserve">5</w:t>
+      </w:r>
+      <w:r>
+        <w:rPr>
+          <w:rStyle w:val="NormalTok"/>
+        </w:rPr>
+        <w:t xml:space="preserve">,</w:t>
+      </w:r>
+      <w:r>
+        <w:br/>
+      </w:r>
+      <w:r>
+        <w:rPr>
+          <w:rStyle w:val="NormalTok"/>
+        </w:rPr>
+        <w:t xml:space="preserve">     </w:t>
+      </w:r>
+      <w:r>
+        <w:rPr>
+          <w:rStyle w:val="AttributeTok"/>
+        </w:rPr>
+        <w:t xml:space="preserve">text =</w:t>
+      </w:r>
+      <w:r>
+        <w:rPr>
+          <w:rStyle w:val="NormalTok"/>
+        </w:rPr>
+        <w:t xml:space="preserve"> </w:t>
+      </w:r>
+      <w:r>
+        <w:rPr>
+          <w:rStyle w:val="StringTok"/>
+        </w:rPr>
+        <w:t xml:space="preserve">"Blah."</w:t>
+      </w:r>
+      <w:r>
+        <w:rPr>
+          <w:rStyle w:val="NormalTok"/>
+        </w:rPr>
+        <w:t xml:space="preserve">))) </w:t>
+      </w:r>
+      <w:r>
+        <w:rPr>
+          <w:rStyle w:val="SpecialCharTok"/>
+        </w:rPr>
+        <w:t xml:space="preserve">|&gt;</w:t>
+      </w:r>
+      <w:r>
+        <w:br/>
+      </w:r>
+      <w:r>
+        <w:rPr>
+          <w:rStyle w:val="NormalTok"/>
+        </w:rPr>
+        <w:t xml:space="preserve">  </w:t>
+      </w:r>
+      <w:r>
+        <w:rPr>
+          <w:rStyle w:val="FunctionTok"/>
+        </w:rPr>
+        <w:t xml:space="preserve">theme_tt</w:t>
+      </w:r>
+      <w:r>
+        <w:rPr>
+          <w:rStyle w:val="NormalTok"/>
+        </w:rPr>
+        <w:t xml:space="preserve">(</w:t>
+      </w:r>
+      <w:r>
+        <w:rPr>
+          <w:rStyle w:val="StringTok"/>
+        </w:rPr>
+        <w:t xml:space="preserve">"multipage"</w:t>
+      </w:r>
+      <w:r>
+        <w:rPr>
+          <w:rStyle w:val="NormalTok"/>
+        </w:rPr>
+        <w:t xml:space="preserve">) </w:t>
+      </w:r>
+      <w:r>
+        <w:rPr>
+          <w:rStyle w:val="SpecialCharTok"/>
+        </w:rPr>
+        <w:t xml:space="preserve">|&gt;</w:t>
+      </w:r>
+      <w:r>
+        <w:br/>
+      </w:r>
+      <w:r>
+        <w:rPr>
+          <w:rStyle w:val="NormalTok"/>
+        </w:rPr>
+        <w:t xml:space="preserve">  </w:t>
+      </w:r>
+      <w:r>
+        <w:rPr>
+          <w:rStyle w:val="FunctionTok"/>
+        </w:rPr>
+        <w:t xml:space="preserve">group_tt</w:t>
+      </w:r>
+      <w:r>
+        <w:rPr>
+          <w:rStyle w:val="NormalTok"/>
+        </w:rPr>
+        <w:t xml:space="preserve">(</w:t>
+      </w:r>
+      <w:r>
+        <w:br/>
+      </w:r>
+      <w:r>
+        <w:rPr>
+          <w:rStyle w:val="NormalTok"/>
+        </w:rPr>
+        <w:t xml:space="preserve">    </w:t>
+      </w:r>
+      <w:r>
+        <w:rPr>
+          <w:rStyle w:val="AttributeTok"/>
+        </w:rPr>
+        <w:t xml:space="preserve">j =</w:t>
+      </w:r>
+      <w:r>
+        <w:rPr>
+          <w:rStyle w:val="NormalTok"/>
+        </w:rPr>
+        <w:t xml:space="preserve"> </w:t>
+      </w:r>
+      <w:r>
+        <w:rPr>
+          <w:rStyle w:val="FunctionTok"/>
+        </w:rPr>
+        <w:t xml:space="preserve">list</w:t>
+      </w:r>
+      <w:r>
+        <w:rPr>
+          <w:rStyle w:val="NormalTok"/>
+        </w:rPr>
+        <w:t xml:space="preserve">(</w:t>
+      </w:r>
+      <w:r>
+        <w:br/>
+      </w:r>
+      <w:r>
+        <w:rPr>
+          <w:rStyle w:val="NormalTok"/>
+        </w:rPr>
+        <w:t xml:space="preserve">      </w:t>
+      </w:r>
+      <w:r>
+        <w:rPr>
+          <w:rStyle w:val="StringTok"/>
+        </w:rPr>
+        <w:t xml:space="preserve">" "</w:t>
+      </w:r>
+      <w:r>
+        <w:rPr>
+          <w:rStyle w:val="NormalTok"/>
+        </w:rPr>
+        <w:t xml:space="preserve"> </w:t>
+      </w:r>
+      <w:r>
+        <w:rPr>
+          <w:rStyle w:val="OtherTok"/>
+        </w:rPr>
+        <w:t xml:space="preserve">=</w:t>
+      </w:r>
+      <w:r>
+        <w:rPr>
+          <w:rStyle w:val="NormalTok"/>
+        </w:rPr>
+        <w:t xml:space="preserve"> </w:t>
+      </w:r>
+      <w:r>
+        <w:rPr>
+          <w:rStyle w:val="DecValTok"/>
+        </w:rPr>
+        <w:t xml:space="preserve">1</w:t>
+      </w:r>
+      <w:r>
+        <w:rPr>
+          <w:rStyle w:val="NormalTok"/>
+        </w:rPr>
+        <w:t xml:space="preserve">,</w:t>
+      </w:r>
+      <w:r>
+        <w:br/>
+      </w:r>
+      <w:r>
+        <w:rPr>
+          <w:rStyle w:val="NormalTok"/>
+        </w:rPr>
+        <w:t xml:space="preserve">      </w:t>
+      </w:r>
+      <w:r>
+        <w:rPr>
+          <w:rStyle w:val="StringTok"/>
+        </w:rPr>
+        <w:t xml:space="preserve">"Estimates"</w:t>
+      </w:r>
+      <w:r>
+        <w:rPr>
+          <w:rStyle w:val="NormalTok"/>
+        </w:rPr>
+        <w:t xml:space="preserve"> </w:t>
+      </w:r>
+      <w:r>
+        <w:rPr>
+          <w:rStyle w:val="OtherTok"/>
+        </w:rPr>
+        <w:t xml:space="preserve">=</w:t>
+      </w:r>
+      <w:r>
+        <w:rPr>
+          <w:rStyle w:val="NormalTok"/>
+        </w:rPr>
+        <w:t xml:space="preserve"> </w:t>
+      </w:r>
+      <w:r>
+        <w:rPr>
+          <w:rStyle w:val="DecValTok"/>
+        </w:rPr>
+        <w:t xml:space="preserve">2</w:t>
+      </w:r>
+      <w:r>
+        <w:rPr>
+          <w:rStyle w:val="SpecialCharTok"/>
+        </w:rPr>
+        <w:t xml:space="preserve">:</w:t>
+      </w:r>
+      <w:r>
+        <w:rPr>
+          <w:rStyle w:val="DecValTok"/>
+        </w:rPr>
+        <w:t xml:space="preserve">4</w:t>
+      </w:r>
+      <w:r>
+        <w:rPr>
+          <w:rStyle w:val="NormalTok"/>
+        </w:rPr>
+        <w:t xml:space="preserve">,</w:t>
+      </w:r>
+      <w:r>
+        <w:br/>
+      </w:r>
+      <w:r>
+        <w:rPr>
+          <w:rStyle w:val="NormalTok"/>
+        </w:rPr>
+        <w:t xml:space="preserve">      </w:t>
+      </w:r>
+      <w:r>
+        <w:rPr>
+          <w:rStyle w:val="StringTok"/>
+        </w:rPr>
+        <w:t xml:space="preserve">"Test for Equality"</w:t>
+      </w:r>
+      <w:r>
+        <w:rPr>
+          <w:rStyle w:val="NormalTok"/>
+        </w:rPr>
+        <w:t xml:space="preserve"> </w:t>
+      </w:r>
+      <w:r>
+        <w:rPr>
+          <w:rStyle w:val="OtherTok"/>
+        </w:rPr>
+        <w:t xml:space="preserve">=</w:t>
+      </w:r>
+      <w:r>
+        <w:rPr>
+          <w:rStyle w:val="NormalTok"/>
+        </w:rPr>
+        <w:t xml:space="preserve"> </w:t>
+      </w:r>
+      <w:r>
+        <w:rPr>
+          <w:rStyle w:val="DecValTok"/>
+        </w:rPr>
+        <w:t xml:space="preserve">5</w:t>
+      </w:r>
+      <w:r>
+        <w:rPr>
+          <w:rStyle w:val="SpecialCharTok"/>
+        </w:rPr>
+        <w:t xml:space="preserve">:</w:t>
+      </w:r>
+      <w:r>
+        <w:rPr>
+          <w:rStyle w:val="DecValTok"/>
+        </w:rPr>
+        <w:t xml:space="preserve">6</w:t>
+      </w:r>
+      <w:r>
+        <w:rPr>
+          <w:rStyle w:val="NormalTok"/>
+        </w:rPr>
+        <w:t xml:space="preserve">)) </w:t>
+      </w:r>
+      <w:r>
+        <w:rPr>
+          <w:rStyle w:val="SpecialCharTok"/>
+        </w:rPr>
+        <w:t xml:space="preserve">|&gt;</w:t>
+      </w:r>
+      <w:r>
+        <w:br/>
+      </w:r>
+      <w:r>
+        <w:rPr>
+          <w:rStyle w:val="NormalTok"/>
+        </w:rPr>
+        <w:t xml:space="preserve">  </w:t>
+      </w:r>
+      <w:r>
+        <w:rPr>
+          <w:rStyle w:val="FunctionTok"/>
+        </w:rPr>
+        <w:t xml:space="preserve">format_tt</w:t>
+      </w:r>
+      <w:r>
+        <w:rPr>
+          <w:rStyle w:val="NormalTok"/>
+        </w:rPr>
+        <w:t xml:space="preserve">(</w:t>
+      </w:r>
+      <w:r>
+        <w:rPr>
+          <w:rStyle w:val="AttributeTok"/>
+        </w:rPr>
+        <w:t xml:space="preserve">escape =</w:t>
+      </w:r>
+      <w:r>
+        <w:rPr>
+          <w:rStyle w:val="NormalTok"/>
+        </w:rPr>
+        <w:t xml:space="preserve"> </w:t>
+      </w:r>
+      <w:r>
+        <w:rPr>
+          <w:rStyle w:val="ConstantTok"/>
+        </w:rPr>
+        <w:t xml:space="preserve">TRUE</w:t>
+      </w:r>
+      <w:r>
+        <w:rPr>
+          <w:rStyle w:val="NormalTok"/>
+        </w:rPr>
+        <w:t xml:space="preserve">) </w:t>
+      </w:r>
+      <w:r>
+        <w:rPr>
+          <w:rStyle w:val="SpecialCharTok"/>
+        </w:rPr>
+        <w:t xml:space="preserve">|&gt;</w:t>
+      </w:r>
+      <w:r>
+        <w:br/>
+      </w:r>
+      <w:r>
+        <w:rPr>
+          <w:rStyle w:val="NormalTok"/>
+        </w:rPr>
+        <w:t xml:space="preserve">  </w:t>
+      </w:r>
+      <w:r>
+        <w:rPr>
+          <w:rStyle w:val="FunctionTok"/>
+        </w:rPr>
+        <w:t xml:space="preserve">style_tt</w:t>
+      </w:r>
+      <w:r>
+        <w:rPr>
+          <w:rStyle w:val="NormalTok"/>
+        </w:rPr>
+        <w:t xml:space="preserve">(</w:t>
+      </w:r>
+      <w:r>
+        <w:rPr>
+          <w:rStyle w:val="AttributeTok"/>
+        </w:rPr>
+        <w:t xml:space="preserve">j =</w:t>
+      </w:r>
+      <w:r>
+        <w:rPr>
+          <w:rStyle w:val="NormalTok"/>
+        </w:rPr>
+        <w:t xml:space="preserve"> </w:t>
+      </w:r>
+      <w:r>
+        <w:rPr>
+          <w:rStyle w:val="DecValTok"/>
+        </w:rPr>
+        <w:t xml:space="preserve">1</w:t>
+      </w:r>
+      <w:r>
+        <w:rPr>
+          <w:rStyle w:val="SpecialCharTok"/>
+        </w:rPr>
+        <w:t xml:space="preserve">:</w:t>
+      </w:r>
+      <w:r>
+        <w:rPr>
+          <w:rStyle w:val="DecValTok"/>
+        </w:rPr>
+        <w:t xml:space="preserve">4</w:t>
+      </w:r>
+      <w:r>
+        <w:rPr>
+          <w:rStyle w:val="NormalTok"/>
+        </w:rPr>
+        <w:t xml:space="preserve">, </w:t>
+      </w:r>
+      <w:r>
+        <w:rPr>
+          <w:rStyle w:val="AttributeTok"/>
+        </w:rPr>
+        <w:t xml:space="preserve">align =</w:t>
+      </w:r>
+      <w:r>
+        <w:rPr>
+          <w:rStyle w:val="NormalTok"/>
+        </w:rPr>
+        <w:t xml:space="preserve"> </w:t>
+      </w:r>
+      <w:r>
+        <w:rPr>
+          <w:rStyle w:val="StringTok"/>
+        </w:rPr>
+        <w:t xml:space="preserve">"llll"</w:t>
+      </w:r>
+      <w:r>
+        <w:rPr>
+          <w:rStyle w:val="NormalTok"/>
+        </w:rPr>
+        <w:t xml:space="preserve">)</w:t>
       </w:r>
     </w:p>
+    <w:bookmarkStart w:id="23" w:name="refs"/>
+    <w:bookmarkStart w:id="22" w:name="ref-lai2024"/>
     <w:p>
       <w:pPr>
-        <w:pStyle w:val="FirstParagraph"/>
+        <w:pStyle w:val="Bibliography"/>
       </w:pPr>
       <w:r>
-        <w:t xml:space="preserve">Now insert the function:</w:t>
+        <w:t xml:space="preserve">Lai PS, Lam NL, Gallery B, Lee AG, Adair-Rohani H, Alexander D, et al. 2024. Household</w:t>
+      </w:r>
+      <w:r>
+        <w:t xml:space="preserve"> </w:t>
+      </w:r>
+      <w:r>
+        <w:t xml:space="preserve">Air Pollution Interventions</w:t>
+      </w:r>
+      <w:r>
+        <w:t xml:space="preserve"> </w:t>
+      </w:r>
+      <w:r>
+        <w:t xml:space="preserve">to</w:t>
+      </w:r>
+      <w:r>
+        <w:t xml:space="preserve"> </w:t>
+      </w:r>
+      <w:r>
+        <w:t xml:space="preserve">Improve Health</w:t>
+      </w:r>
+      <w:r>
+        <w:t xml:space="preserve"> </w:t>
+      </w:r>
+      <w:r>
+        <w:t xml:space="preserve">in</w:t>
+      </w:r>
+      <w:r>
+        <w:t xml:space="preserve"> </w:t>
+      </w:r>
+      <w:r>
+        <w:t xml:space="preserve">Low-</w:t>
+      </w:r>
+      <w:r>
+        <w:t xml:space="preserve"> </w:t>
+      </w:r>
+      <w:r>
+        <w:t xml:space="preserve">and</w:t>
+      </w:r>
+      <w:r>
+        <w:t xml:space="preserve"> </w:t>
+      </w:r>
+      <w:r>
+        <w:t xml:space="preserve">Middle-Income Countries</w:t>
+      </w:r>
+      <w:r>
+        <w:t xml:space="preserve">:</w:t>
+      </w:r>
+      <w:r>
+        <w:t xml:space="preserve"> </w:t>
+      </w:r>
+      <w:r>
+        <w:t xml:space="preserve">An Official American Thoracic Society Research Statement</w:t>
+      </w:r>
+      <w:r>
+        <w:t xml:space="preserve">. American Journal of Respiratory and Critical Care Medicine 209:909–927; doi:</w:t>
+      </w:r>
+      <w:hyperlink r:id="rId21">
+        <w:r>
+          <w:rPr>
+            <w:rStyle w:val="Hyperlink"/>
+          </w:rPr>
+          <w:t xml:space="preserve">10.1164/rccm.202402-0398ST</w:t>
+        </w:r>
+      </w:hyperlink>
+      <w:r>
+        <w:t xml:space="preserve">.</w:t>
       </w:r>
     </w:p>
-    <w:p>
-      <w:pPr>
-        <w:pStyle w:val="BodyText"/>
-      </w:pPr>
-      <w:r>
-        <w:t xml:space="preserve">And then make the table:</w:t>
-      </w:r>
-    </w:p>
-    <w:p>
-      <w:pPr>
-        <w:pStyle w:val="SourceCode"/>
-      </w:pPr>
-      <w:r>
-        <w:rPr>
-          <w:rStyle w:val="VerbatimChar"/>
-        </w:rPr>
-        <w:t xml:space="preserve"># A tibble: 6 × 6</w:t>
-      </w:r>
-      <w:r>
-        <w:br/>
-      </w:r>
-      <w:r>
-        <w:rPr>
-          <w:rStyle w:val="VerbatimChar"/>
-        </w:rPr>
-        <w:t xml:space="preserve">  char       w1          w2         w4          statistic p_value</w:t>
-      </w:r>
-      <w:r>
-        <w:br/>
-      </w:r>
-      <w:r>
-        <w:rPr>
-          <w:rStyle w:val="VerbatimChar"/>
-        </w:rPr>
-        <w:t xml:space="preserve">  &lt;chr&gt;      &lt;chr&gt;       &lt;chr&gt;      &lt;chr&gt;       &lt;chr&gt;     &lt;chr&gt;  </w:t>
-      </w:r>
-      <w:r>
-        <w:br/>
-      </w:r>
-      <w:r>
-        <w:rPr>
-          <w:rStyle w:val="VerbatimChar"/>
-        </w:rPr>
-        <w:t xml:space="preserve">1 female     580 (57.8)  653 (58.8) 612 (59.5)  0.616     0.735  </w:t>
-      </w:r>
-      <w:r>
-        <w:br/>
-      </w:r>
-      <w:r>
-        <w:rPr>
-          <w:rStyle w:val="VerbatimChar"/>
-        </w:rPr>
-        <w:t xml:space="preserve">2 csmoke     257 (25.6)  295 (26.6) 265 (25.8)  0.292     0.864  </w:t>
-      </w:r>
-      <w:r>
-        <w:br/>
-      </w:r>
-      <w:r>
-        <w:rPr>
-          <w:rStyle w:val="VerbatimChar"/>
-        </w:rPr>
-        <w:t xml:space="preserve">3 asmoke     795 (79.3)  898 (80.9) 857 (83.4)  5.616     0.060  </w:t>
-      </w:r>
-      <w:r>
-        <w:br/>
-      </w:r>
-      <w:r>
-        <w:rPr>
-          <w:rStyle w:val="VerbatimChar"/>
-        </w:rPr>
-        <w:t xml:space="preserve">4 bmi        26.1 (3.7)  25.7 (3.5) 26.1 (4.0)  3.273     0.076  </w:t>
-      </w:r>
-      <w:r>
-        <w:br/>
-      </w:r>
-      <w:r>
-        <w:rPr>
-          <w:rStyle w:val="VerbatimChar"/>
-        </w:rPr>
-        <w:t xml:space="preserve">5 age_health 60.1 (9.3)  61.1 (9.1) 63.3 (9.0)  31.980    0.000  </w:t>
-      </w:r>
-      <w:r>
-        <w:br/>
-      </w:r>
-      <w:r>
-        <w:rPr>
-          <w:rStyle w:val="VerbatimChar"/>
-        </w:rPr>
-        <w:t xml:space="preserve">6 waist_circ 86.8 (10.2) 87.4 (9.4) 91.4 (10.7) 54.035    0.000  </w:t>
-      </w:r>
-    </w:p>
-    <w:tbl>
-      <w:tblPr>
-        <w:tblStyle w:val="Table"/>
-        <w:tblW w:type="pct" w:w="4863"/>
-        <w:tblLook w:firstRow="1" w:lastRow="1" w:firstColumn="0" w:lastColumn="0" w:noHBand="0" w:noVBand="0" w:val="0020"/>
-        <w:jc w:val="start"/>
-        <w:tblLayout w:type="fixed"/>
-      </w:tblPr>
-      <w:tblGrid>
-        <w:gridCol w:w="2115"/>
-        <w:gridCol w:w="1410"/>
-        <w:gridCol w:w="1410"/>
-        <w:gridCol w:w="1410"/>
-        <w:gridCol w:w="813"/>
-        <w:gridCol w:w="542"/>
-      </w:tblGrid>
-      <w:tr>
-        <w:trPr>
-          <w:tblHeader w:val="true"/>
-        </w:trPr>
-        <w:tc>
-          <w:tcPr/>
-          <w:p>
-            <w:pPr>
-              <w:pStyle w:val="Compact"/>
-            </w:pPr>
-          </w:p>
-        </w:tc>
-        <w:tc>
-          <w:tcPr>
-            <w:gridSpan w:val="3"/>
-          </w:tcPr>
-          <w:p>
-            <w:pPr>
-              <w:pStyle w:val="Compact"/>
-              <w:jc w:val="left"/>
-            </w:pPr>
-            <w:r>
-              <w:t xml:space="preserve">Estimates</w:t>
-            </w:r>
-          </w:p>
-        </w:tc>
-        <w:tc>
-          <w:tcPr>
-            <w:gridSpan w:val="2"/>
-          </w:tcPr>
-          <w:p>
-            <w:pPr>
-              <w:pStyle w:val="Compact"/>
-              <w:jc w:val="left"/>
-            </w:pPr>
-            <w:r>
-              <w:t xml:space="preserve">Test for Equality</w:t>
-            </w:r>
-          </w:p>
-        </w:tc>
-      </w:tr>
-      <w:tr>
-        <w:trPr>
-          <w:tblHeader w:val="true"/>
-        </w:trPr>
-        <w:tc>
-          <w:tcPr/>
-          <w:p>
-            <w:pPr>
-              <w:pStyle w:val="Compact"/>
-              <w:jc w:val="left"/>
-            </w:pPr>
-            <w:r>
-              <w:t xml:space="preserve">Characteristic</w:t>
-            </w:r>
-          </w:p>
-        </w:tc>
-        <w:tc>
-          <w:tcPr/>
-          <w:p>
-            <w:pPr>
-              <w:pStyle w:val="Compact"/>
-              <w:jc w:val="left"/>
-            </w:pPr>
-            <w:r>
-              <w:t xml:space="preserve">Wave 1 (2018-19) N=1003</w:t>
-            </w:r>
-          </w:p>
-        </w:tc>
-        <w:tc>
-          <w:tcPr/>
-          <w:p>
-            <w:pPr>
-              <w:pStyle w:val="Compact"/>
-              <w:jc w:val="left"/>
-            </w:pPr>
-            <w:r>
-              <w:t xml:space="preserve">Wave 2 (2019-20) N=1110</w:t>
-            </w:r>
-          </w:p>
-        </w:tc>
-        <w:tc>
-          <w:tcPr/>
-          <w:p>
-            <w:pPr>
-              <w:pStyle w:val="Compact"/>
-              <w:jc w:val="left"/>
-            </w:pPr>
-            <w:r>
-              <w:t xml:space="preserve">Wave 4 (2021-22) N=1028</w:t>
-            </w:r>
-          </w:p>
-        </w:tc>
-        <w:tc>
-          <w:tcPr/>
-          <w:p>
-            <w:pPr>
-              <w:pStyle w:val="Compact"/>
-              <w:jc w:val="left"/>
-            </w:pPr>
-            <w:r>
-              <w:t xml:space="preserve">Statistic</w:t>
-            </w:r>
-            <w:r>
-              <w:rPr>
-                <w:vertAlign w:val="superscript"/>
-              </w:rPr>
-              <w:t xml:space="preserve">a</w:t>
-            </w:r>
-          </w:p>
-        </w:tc>
-        <w:tc>
-          <w:tcPr/>
-          <w:p>
-            <w:pPr>
-              <w:pStyle w:val="Compact"/>
-              <w:jc w:val="left"/>
-            </w:pPr>
-            <w:r>
-              <w:t xml:space="preserve">p-value</w:t>
-            </w:r>
-          </w:p>
-        </w:tc>
-      </w:tr>
-      <w:tr>
-        <w:tc>
-          <w:tcPr/>
-          <w:p>
-            <w:pPr>
-              <w:pStyle w:val="Compact"/>
-              <w:jc w:val="left"/>
-            </w:pPr>
-            <w:r>
-              <w:t xml:space="preserve">Female, n (%)</w:t>
-            </w:r>
-          </w:p>
-        </w:tc>
-        <w:tc>
-          <w:tcPr/>
-          <w:p>
-            <w:pPr>
-              <w:pStyle w:val="Compact"/>
-              <w:jc w:val="left"/>
-            </w:pPr>
-            <w:r>
-              <w:t xml:space="preserve">580 (57.8)</w:t>
-            </w:r>
-          </w:p>
-        </w:tc>
-        <w:tc>
-          <w:tcPr/>
-          <w:p>
-            <w:pPr>
-              <w:pStyle w:val="Compact"/>
-              <w:jc w:val="left"/>
-            </w:pPr>
-            <w:r>
-              <w:t xml:space="preserve">653 (58.8)</w:t>
-            </w:r>
-          </w:p>
-        </w:tc>
-        <w:tc>
-          <w:tcPr/>
-          <w:p>
-            <w:pPr>
-              <w:pStyle w:val="Compact"/>
-              <w:jc w:val="left"/>
-            </w:pPr>
-            <w:r>
-              <w:t xml:space="preserve">612 (59.5)</w:t>
-            </w:r>
-          </w:p>
-        </w:tc>
-        <w:tc>
-          <w:tcPr/>
-          <w:p>
-            <w:pPr>
-              <w:pStyle w:val="Compact"/>
-              <w:jc w:val="left"/>
-            </w:pPr>
-            <w:r>
-              <w:t xml:space="preserve">0.616</w:t>
-            </w:r>
-          </w:p>
-        </w:tc>
-        <w:tc>
-          <w:tcPr/>
-          <w:p>
-            <w:pPr>
-              <w:pStyle w:val="Compact"/>
-              <w:jc w:val="left"/>
-            </w:pPr>
-            <w:r>
-              <w:t xml:space="preserve">0.735</w:t>
-            </w:r>
-          </w:p>
-        </w:tc>
-      </w:tr>
-      <w:tr>
-        <w:tc>
-          <w:tcPr/>
-          <w:p>
-            <w:pPr>
-              <w:pStyle w:val="Compact"/>
-              <w:jc w:val="left"/>
-            </w:pPr>
-            <w:r>
-              <w:t xml:space="preserve">Current smoker, n (%)</w:t>
-            </w:r>
-          </w:p>
-        </w:tc>
-        <w:tc>
-          <w:tcPr/>
-          <w:p>
-            <w:pPr>
-              <w:pStyle w:val="Compact"/>
-              <w:jc w:val="left"/>
-            </w:pPr>
-            <w:r>
-              <w:t xml:space="preserve">257 (25.6)</w:t>
-            </w:r>
-          </w:p>
-        </w:tc>
-        <w:tc>
-          <w:tcPr/>
-          <w:p>
-            <w:pPr>
-              <w:pStyle w:val="Compact"/>
-              <w:jc w:val="left"/>
-            </w:pPr>
-            <w:r>
-              <w:t xml:space="preserve">295 (26.6)</w:t>
-            </w:r>
-          </w:p>
-        </w:tc>
-        <w:tc>
-          <w:tcPr/>
-          <w:p>
-            <w:pPr>
-              <w:pStyle w:val="Compact"/>
-              <w:jc w:val="left"/>
-            </w:pPr>
-            <w:r>
-              <w:t xml:space="preserve">265 (25.8)</w:t>
-            </w:r>
-          </w:p>
-        </w:tc>
-        <w:tc>
-          <w:tcPr/>
-          <w:p>
-            <w:pPr>
-              <w:pStyle w:val="Compact"/>
-              <w:jc w:val="left"/>
-            </w:pPr>
-            <w:r>
-              <w:t xml:space="preserve">0.292</w:t>
-            </w:r>
-          </w:p>
-        </w:tc>
-        <w:tc>
-          <w:tcPr/>
-          <w:p>
-            <w:pPr>
-              <w:pStyle w:val="Compact"/>
-              <w:jc w:val="left"/>
-            </w:pPr>
-            <w:r>
-              <w:t xml:space="preserve">0.864</w:t>
-            </w:r>
-          </w:p>
-        </w:tc>
-      </w:tr>
-      <w:tr>
-        <w:tc>
-          <w:tcPr/>
-          <w:p>
-            <w:pPr>
-              <w:pStyle w:val="Compact"/>
-              <w:jc w:val="left"/>
-            </w:pPr>
-            <w:r>
-              <w:t xml:space="preserve">Any smoke exposure, n (%)</w:t>
-            </w:r>
-          </w:p>
-        </w:tc>
-        <w:tc>
-          <w:tcPr/>
-          <w:p>
-            <w:pPr>
-              <w:pStyle w:val="Compact"/>
-              <w:jc w:val="left"/>
-            </w:pPr>
-            <w:r>
-              <w:t xml:space="preserve">795 (79.3)</w:t>
-            </w:r>
-          </w:p>
-        </w:tc>
-        <w:tc>
-          <w:tcPr/>
-          <w:p>
-            <w:pPr>
-              <w:pStyle w:val="Compact"/>
-              <w:jc w:val="left"/>
-            </w:pPr>
-            <w:r>
-              <w:t xml:space="preserve">898 (80.9)</w:t>
-            </w:r>
-          </w:p>
-        </w:tc>
-        <w:tc>
-          <w:tcPr/>
-          <w:p>
-            <w:pPr>
-              <w:pStyle w:val="Compact"/>
-              <w:jc w:val="left"/>
-            </w:pPr>
-            <w:r>
-              <w:t xml:space="preserve">857 (83.4)</w:t>
-            </w:r>
-          </w:p>
-        </w:tc>
-        <w:tc>
-          <w:tcPr/>
-          <w:p>
-            <w:pPr>
-              <w:pStyle w:val="Compact"/>
-              <w:jc w:val="left"/>
-            </w:pPr>
-            <w:r>
-              <w:t xml:space="preserve">5.616</w:t>
-            </w:r>
-          </w:p>
-        </w:tc>
-        <w:tc>
-          <w:tcPr/>
-          <w:p>
-            <w:pPr>
-              <w:pStyle w:val="Compact"/>
-              <w:jc w:val="left"/>
-            </w:pPr>
-            <w:r>
-              <w:t xml:space="preserve">0.060</w:t>
-            </w:r>
-          </w:p>
-        </w:tc>
-      </w:tr>
-      <w:tr>
-        <w:tc>
-          <w:tcPr/>
-          <w:p>
-            <w:pPr>
-              <w:pStyle w:val="Compact"/>
-              <w:jc w:val="left"/>
-            </w:pPr>
-            <w:r>
-              <w:t xml:space="preserve">Age in years, Mean (SD)</w:t>
-            </w:r>
-          </w:p>
-        </w:tc>
-        <w:tc>
-          <w:tcPr/>
-          <w:p>
-            <w:pPr>
-              <w:pStyle w:val="Compact"/>
-              <w:jc w:val="left"/>
-            </w:pPr>
-            <w:r>
-              <w:t xml:space="preserve">26.1 (3.7)</w:t>
-            </w:r>
-          </w:p>
-        </w:tc>
-        <w:tc>
-          <w:tcPr/>
-          <w:p>
-            <w:pPr>
-              <w:pStyle w:val="Compact"/>
-              <w:jc w:val="left"/>
-            </w:pPr>
-            <w:r>
-              <w:t xml:space="preserve">25.7 (3.5)</w:t>
-            </w:r>
-          </w:p>
-        </w:tc>
-        <w:tc>
-          <w:tcPr/>
-          <w:p>
-            <w:pPr>
-              <w:pStyle w:val="Compact"/>
-              <w:jc w:val="left"/>
-            </w:pPr>
-            <w:r>
-              <w:t xml:space="preserve">26.1 (4.0)</w:t>
-            </w:r>
-          </w:p>
-        </w:tc>
-        <w:tc>
-          <w:tcPr/>
-          <w:p>
-            <w:pPr>
-              <w:pStyle w:val="Compact"/>
-              <w:jc w:val="left"/>
-            </w:pPr>
-            <w:r>
-              <w:t xml:space="preserve">3.273</w:t>
-            </w:r>
-          </w:p>
-        </w:tc>
-        <w:tc>
-          <w:tcPr/>
-          <w:p>
-            <w:pPr>
-              <w:pStyle w:val="Compact"/>
-              <w:jc w:val="left"/>
-            </w:pPr>
-            <w:r>
-              <w:t xml:space="preserve">0.076</w:t>
-            </w:r>
-          </w:p>
-        </w:tc>
-      </w:tr>
-      <w:tr>
-        <w:tc>
-          <w:tcPr/>
-          <w:p>
-            <w:pPr>
-              <w:pStyle w:val="Compact"/>
-              <w:jc w:val="left"/>
-            </w:pPr>
-            <w:r>
-              <w:t xml:space="preserve">BMI in kg/m^2, Mean (SD)</w:t>
-            </w:r>
-          </w:p>
-        </w:tc>
-        <w:tc>
-          <w:tcPr/>
-          <w:p>
-            <w:pPr>
-              <w:pStyle w:val="Compact"/>
-              <w:jc w:val="left"/>
-            </w:pPr>
-            <w:r>
-              <w:t xml:space="preserve">60.1 (9.3)</w:t>
-            </w:r>
-          </w:p>
-        </w:tc>
-        <w:tc>
-          <w:tcPr/>
-          <w:p>
-            <w:pPr>
-              <w:pStyle w:val="Compact"/>
-              <w:jc w:val="left"/>
-            </w:pPr>
-            <w:r>
-              <w:t xml:space="preserve">61.1 (9.1)</w:t>
-            </w:r>
-          </w:p>
-        </w:tc>
-        <w:tc>
-          <w:tcPr/>
-          <w:p>
-            <w:pPr>
-              <w:pStyle w:val="Compact"/>
-              <w:jc w:val="left"/>
-            </w:pPr>
-            <w:r>
-              <w:t xml:space="preserve">63.3 (9.0)</w:t>
-            </w:r>
-          </w:p>
-        </w:tc>
-        <w:tc>
-          <w:tcPr/>
-          <w:p>
-            <w:pPr>
-              <w:pStyle w:val="Compact"/>
-              <w:jc w:val="left"/>
-            </w:pPr>
-            <w:r>
-              <w:t xml:space="preserve">31.980</w:t>
-            </w:r>
-          </w:p>
-        </w:tc>
-        <w:tc>
-          <w:tcPr/>
-          <w:p>
-            <w:pPr>
-              <w:pStyle w:val="Compact"/>
-              <w:jc w:val="left"/>
-            </w:pPr>
-            <w:r>
-              <w:t xml:space="preserve">0.000</w:t>
-            </w:r>
-          </w:p>
-        </w:tc>
-      </w:tr>
-      <w:tr>
-        <w:tc>
-          <w:tcPr/>
-          <w:p>
-            <w:pPr>
-              <w:pStyle w:val="Compact"/>
-              <w:jc w:val="left"/>
-            </w:pPr>
-            <w:r>
-              <w:t xml:space="preserve">Waist circumference in cm, Mean (SD)</w:t>
-            </w:r>
-          </w:p>
-        </w:tc>
-        <w:tc>
-          <w:tcPr/>
-          <w:p>
-            <w:pPr>
-              <w:pStyle w:val="Compact"/>
-              <w:jc w:val="left"/>
-            </w:pPr>
-            <w:r>
-              <w:t xml:space="preserve">86.8 (10.2)</w:t>
-            </w:r>
-          </w:p>
-        </w:tc>
-        <w:tc>
-          <w:tcPr/>
-          <w:p>
-            <w:pPr>
-              <w:pStyle w:val="Compact"/>
-              <w:jc w:val="left"/>
-            </w:pPr>
-            <w:r>
-              <w:t xml:space="preserve">87.4 (9.4)</w:t>
-            </w:r>
-          </w:p>
-        </w:tc>
-        <w:tc>
-          <w:tcPr/>
-          <w:p>
-            <w:pPr>
-              <w:pStyle w:val="Compact"/>
-              <w:jc w:val="left"/>
-            </w:pPr>
-            <w:r>
-              <w:t xml:space="preserve">91.4 (10.7)</w:t>
-            </w:r>
-          </w:p>
-        </w:tc>
-        <w:tc>
-          <w:tcPr/>
-          <w:p>
-            <w:pPr>
-              <w:pStyle w:val="Compact"/>
-              <w:jc w:val="left"/>
-            </w:pPr>
-            <w:r>
-              <w:t xml:space="preserve">54.035</w:t>
-            </w:r>
-          </w:p>
-        </w:tc>
-        <w:tc>
-          <w:tcPr/>
-          <w:p>
-            <w:pPr>
-              <w:pStyle w:val="Compact"/>
-              <w:jc w:val="left"/>
-            </w:pPr>
-            <w:r>
-              <w:t xml:space="preserve">0.000</w:t>
-            </w:r>
-          </w:p>
-        </w:tc>
-      </w:tr>
-      <w:tr>
-        <w:tc>
-          <w:tcPr>
-            <w:gridSpan w:val="6"/>
-          </w:tcPr>
-          <w:p>
-            <w:pPr>
-              <w:pStyle w:val="Compact"/>
-              <w:jc w:val="left"/>
-            </w:pPr>
-            <w:r>
-              <w:rPr>
-                <w:vertAlign w:val="superscript"/>
-              </w:rPr>
-              <w:t xml:space="preserve">a</w:t>
-            </w:r>
-            <w:r>
-              <w:t xml:space="preserve"> </w:t>
-            </w:r>
-            <w:r>
-              <w:t xml:space="preserve">Blah.</w:t>
-            </w:r>
-          </w:p>
-        </w:tc>
-      </w:tr>
-    </w:tbl>
+    <w:bookmarkEnd w:id="22"/>
+    <w:bookmarkEnd w:id="23"/>
+    <w:bookmarkEnd w:id="24"/>
     <w:sectPr/>
   </w:body>
 </w:document>
@@ -1072,8 +2277,102 @@
       </w:pPr>
     </w:lvl>
   </w:abstractNum>
+  <w:abstractNum w:abstractNumId="991">
+    <w:nsid w:val="A991"/>
+    <w:multiLevelType w:val="multilevel"/>
+    <w:lvl w:ilvl="0">
+      <w:numFmt w:val="bullet"/>
+      <w:lvlText w:val="•"/>
+      <w:lvlJc w:val="left"/>
+      <w:pPr>
+        <w:ind w:left="720" w:hanging="480"/>
+      </w:pPr>
+    </w:lvl>
+    <w:lvl w:ilvl="1">
+      <w:numFmt w:val="bullet"/>
+      <w:lvlText w:val="–"/>
+      <w:lvlJc w:val="left"/>
+      <w:pPr>
+        <w:ind w:left="1440" w:hanging="480"/>
+      </w:pPr>
+    </w:lvl>
+    <w:lvl w:ilvl="2">
+      <w:numFmt w:val="bullet"/>
+      <w:lvlText w:val="•"/>
+      <w:lvlJc w:val="left"/>
+      <w:pPr>
+        <w:ind w:left="2160" w:hanging="480"/>
+      </w:pPr>
+    </w:lvl>
+    <w:lvl w:ilvl="3">
+      <w:numFmt w:val="bullet"/>
+      <w:lvlText w:val="–"/>
+      <w:lvlJc w:val="left"/>
+      <w:pPr>
+        <w:ind w:left="2880" w:hanging="480"/>
+      </w:pPr>
+    </w:lvl>
+    <w:lvl w:ilvl="4">
+      <w:numFmt w:val="bullet"/>
+      <w:lvlText w:val="•"/>
+      <w:lvlJc w:val="left"/>
+      <w:pPr>
+        <w:ind w:left="3600" w:hanging="480"/>
+      </w:pPr>
+    </w:lvl>
+    <w:lvl w:ilvl="5">
+      <w:numFmt w:val="bullet"/>
+      <w:lvlText w:val="–"/>
+      <w:lvlJc w:val="left"/>
+      <w:pPr>
+        <w:ind w:left="4320" w:hanging="480"/>
+      </w:pPr>
+    </w:lvl>
+    <w:lvl w:ilvl="6">
+      <w:numFmt w:val="bullet"/>
+      <w:lvlText w:val="•"/>
+      <w:lvlJc w:val="left"/>
+      <w:pPr>
+        <w:ind w:left="5040" w:hanging="480"/>
+      </w:pPr>
+    </w:lvl>
+    <w:lvl w:ilvl="7">
+      <w:numFmt w:val="bullet"/>
+      <w:lvlText w:val="–"/>
+      <w:lvlJc w:val="left"/>
+      <w:pPr>
+        <w:ind w:left="5760" w:hanging="480"/>
+      </w:pPr>
+    </w:lvl>
+    <w:lvl w:ilvl="8">
+      <w:numFmt w:val="bullet"/>
+      <w:lvlText w:val="•"/>
+      <w:lvlJc w:val="left"/>
+      <w:pPr>
+        <w:ind w:left="6480" w:hanging="480"/>
+      </w:pPr>
+    </w:lvl>
+  </w:abstractNum>
   <w:num w:numId="1000">
     <w:abstractNumId w:val="990"/>
+  </w:num>
+  <w:num w:numId="1001">
+    <w:abstractNumId w:val="991"/>
+  </w:num>
+  <w:num w:numId="1002">
+    <w:abstractNumId w:val="991"/>
+  </w:num>
+  <w:num w:numId="1003">
+    <w:abstractNumId w:val="991"/>
+  </w:num>
+  <w:num w:numId="1004">
+    <w:abstractNumId w:val="991"/>
+  </w:num>
+  <w:num w:numId="1005">
+    <w:abstractNumId w:val="991"/>
+  </w:num>
+  <w:num w:numId="1006">
+    <w:abstractNumId w:val="991"/>
   </w:num>
 </w:numbering>
 </file>

</xml_diff>